<commit_message>
updated wissenschaftliche arbeit pana
</commit_message>
<xml_diff>
--- a/Wissenschaftliche Arbeit/Studienarbeit_Pana.docx
+++ b/Wissenschaftliche Arbeit/Studienarbeit_Pana.docx
@@ -3741,14 +3741,27 @@
       <w:r>
         <w:t xml:space="preserve">Abbildung </w:t>
       </w:r>
-      <w:fldSimple w:instr=" SEQ Abbildung \* ARABIC ">
-        <w:r>
-          <w:rPr>
-            <w:noProof/>
-          </w:rPr>
-          <w:t>1</w:t>
-        </w:r>
-      </w:fldSimple>
+      <w:r>
+        <w:fldChar w:fldCharType="begin"/>
+      </w:r>
+      <w:r>
+        <w:instrText xml:space="preserve"> SEQ Abbildung \* ARABIC </w:instrText>
+      </w:r>
+      <w:r>
+        <w:fldChar w:fldCharType="separate"/>
+      </w:r>
+      <w:r>
+        <w:rPr>
+          <w:noProof/>
+        </w:rPr>
+        <w:t>1</w:t>
+      </w:r>
+      <w:r>
+        <w:rPr>
+          <w:noProof/>
+        </w:rPr>
+        <w:fldChar w:fldCharType="end"/>
+      </w:r>
       <w:r>
         <w:t>: Abbildung Bagger</w:t>
       </w:r>
@@ -10690,14 +10703,27 @@
       <w:r>
         <w:t xml:space="preserve">Abbildung </w:t>
       </w:r>
-      <w:fldSimple w:instr=" SEQ Abbildung \* ARABIC ">
-        <w:r>
-          <w:rPr>
-            <w:noProof/>
-          </w:rPr>
-          <w:t>2</w:t>
-        </w:r>
-      </w:fldSimple>
+      <w:r>
+        <w:fldChar w:fldCharType="begin"/>
+      </w:r>
+      <w:r>
+        <w:instrText xml:space="preserve"> SEQ Abbildung \* ARABIC </w:instrText>
+      </w:r>
+      <w:r>
+        <w:fldChar w:fldCharType="separate"/>
+      </w:r>
+      <w:r>
+        <w:rPr>
+          <w:noProof/>
+        </w:rPr>
+        <w:t>2</w:t>
+      </w:r>
+      <w:r>
+        <w:rPr>
+          <w:noProof/>
+        </w:rPr>
+        <w:fldChar w:fldCharType="end"/>
+      </w:r>
       <w:r>
         <w:t>: Funktionsweise des FDM-Druckverfahren</w:t>
       </w:r>
@@ -11480,14 +11506,27 @@
       <w:r>
         <w:t xml:space="preserve">Abbildung </w:t>
       </w:r>
-      <w:fldSimple w:instr=" SEQ Abbildung \* ARABIC ">
-        <w:r>
-          <w:rPr>
-            <w:noProof/>
-          </w:rPr>
-          <w:t>3</w:t>
-        </w:r>
-      </w:fldSimple>
+      <w:r>
+        <w:fldChar w:fldCharType="begin"/>
+      </w:r>
+      <w:r>
+        <w:instrText xml:space="preserve"> SEQ Abbildung \* ARABIC </w:instrText>
+      </w:r>
+      <w:r>
+        <w:fldChar w:fldCharType="separate"/>
+      </w:r>
+      <w:r>
+        <w:rPr>
+          <w:noProof/>
+        </w:rPr>
+        <w:t>3</w:t>
+      </w:r>
+      <w:r>
+        <w:rPr>
+          <w:noProof/>
+        </w:rPr>
+        <w:fldChar w:fldCharType="end"/>
+      </w:r>
       <w:r>
         <w:t>: Aufbau eines Linearmotors (</w:t>
       </w:r>
@@ -11629,14 +11668,27 @@
       <w:r>
         <w:t xml:space="preserve">Abbildung </w:t>
       </w:r>
-      <w:fldSimple w:instr=" SEQ Abbildung \* ARABIC ">
-        <w:r>
-          <w:rPr>
-            <w:noProof/>
-          </w:rPr>
-          <w:t>4</w:t>
-        </w:r>
-      </w:fldSimple>
+      <w:r>
+        <w:fldChar w:fldCharType="begin"/>
+      </w:r>
+      <w:r>
+        <w:instrText xml:space="preserve"> SEQ Abbildung \* ARABIC </w:instrText>
+      </w:r>
+      <w:r>
+        <w:fldChar w:fldCharType="separate"/>
+      </w:r>
+      <w:r>
+        <w:rPr>
+          <w:noProof/>
+        </w:rPr>
+        <w:t>4</w:t>
+      </w:r>
+      <w:r>
+        <w:rPr>
+          <w:noProof/>
+        </w:rPr>
+        <w:fldChar w:fldCharType="end"/>
+      </w:r>
       <w:r>
         <w:t>: Aufbau eines Schrittmotors (</w:t>
       </w:r>
@@ -12010,14 +12062,27 @@
       <w:r>
         <w:t xml:space="preserve">Abbildung </w:t>
       </w:r>
-      <w:fldSimple w:instr=" SEQ Abbildung \* ARABIC ">
-        <w:r>
-          <w:rPr>
-            <w:noProof/>
-          </w:rPr>
-          <w:t>5</w:t>
-        </w:r>
-      </w:fldSimple>
+      <w:r>
+        <w:fldChar w:fldCharType="begin"/>
+      </w:r>
+      <w:r>
+        <w:instrText xml:space="preserve"> SEQ Abbildung \* ARABIC </w:instrText>
+      </w:r>
+      <w:r>
+        <w:fldChar w:fldCharType="separate"/>
+      </w:r>
+      <w:r>
+        <w:rPr>
+          <w:noProof/>
+        </w:rPr>
+        <w:t>5</w:t>
+      </w:r>
+      <w:r>
+        <w:rPr>
+          <w:noProof/>
+        </w:rPr>
+        <w:fldChar w:fldCharType="end"/>
+      </w:r>
       <w:r>
         <w:t xml:space="preserve"> Schachbrett mit Feldbeschriftungen</w:t>
       </w:r>
@@ -12768,6 +12833,16 @@
     </w:p>
     <w:p>
       <w:pPr>
+        <w:pStyle w:val="berschrift3"/>
+      </w:pPr>
+      <w:bookmarkStart w:id="36" w:name="_Toc168238315"/>
+      <w:r>
+        <w:t>Bestimmung des gespielten Zuges</w:t>
+      </w:r>
+      <w:bookmarkEnd w:id="36"/>
+    </w:p>
+    <w:p>
+      <w:pPr>
         <w:jc w:val="both"/>
         <w:rPr>
           <w:szCs w:val="24"/>
@@ -12775,9 +12850,9 @@
       </w:pPr>
       <w:r>
         <w:rPr>
-          <w:noProof/>
-        </w:rPr>
-        <w:t xml:space="preserve"> </w:t>
+          <w:szCs w:val="24"/>
+        </w:rPr>
+        <w:t>Die zwei Felder mit den größten kombinierten Werten aus RGB-Differenzen werden als die Felder identifiziert, auf denen eine Veränderung stattgefunden hat. Dies deutet typischerweise darauf hin, dass eine Schachfigur bewegt wurde: Ein Feld zeigt, wo die Figur zuvor stand, und das andere Feld zeigt die neue Position der Figur.</w:t>
       </w:r>
     </w:p>
     <w:p>
@@ -12787,22 +12862,6 @@
           <w:szCs w:val="24"/>
         </w:rPr>
       </w:pPr>
-      <w:r>
-        <w:rPr>
-          <w:szCs w:val="24"/>
-        </w:rPr>
-        <w:t>Die Standardabweichung ist ein statistisches Maß, das die Streuung oder Variabilität von Datenwerten um ihren Mittelwert beschreibt. In der Bildverarbeitung wird die Standardabweichung verwendet, um die Konsistenz der Farbwerte innerhalb eines Bildes zu analysieren. Sie ist besonders nützlich, um zu verstehen, wie stark die Werte eines Farbkanals (Rot, Grün, Blau) um ihren Durchschnittswert variieren. Eine hohe Standardabweichung in den Farbwerten eines Bildes deutet auf eine hohe Variabilität hin, was bedeutet, dass innerhalb des Bildes signifikante Unterschiede in den Farbwerten bestehen [1].</w:t>
-      </w:r>
-    </w:p>
-    <w:p>
-      <w:pPr>
-        <w:pStyle w:val="berschrift3"/>
-      </w:pPr>
-      <w:bookmarkStart w:id="36" w:name="_Toc168238315"/>
-      <w:r>
-        <w:t>Bestimmung des gespielten Zuges</w:t>
-      </w:r>
-      <w:bookmarkEnd w:id="36"/>
     </w:p>
     <w:p>
       <w:pPr>
@@ -12815,7 +12874,7 @@
         <w:rPr>
           <w:szCs w:val="24"/>
         </w:rPr>
-        <w:t>Die zwei Felder mit den größten kombinierten Werten aus RGB-Differenzen werden als die Felder identifiziert, auf denen eine Veränderung stattgefunden hat. Dies deutet typischerweise darauf hin, dass eine Schachfigur bewegt wurde: Ein Feld zeigt, wo die Figur zuvor stand, und das andere Feld zeigt die neue Position der Figur.</w:t>
+        <w:t>Sinnhaftigkeit und Grenzen des Verfahrens</w:t>
       </w:r>
     </w:p>
     <w:p>
@@ -12837,58 +12896,7 @@
         <w:rPr>
           <w:szCs w:val="24"/>
         </w:rPr>
-        <w:t>Sinnhaftigkeit und Grenzen des Verfahrens</w:t>
-      </w:r>
-    </w:p>
-    <w:p>
-      <w:pPr>
-        <w:jc w:val="both"/>
-        <w:rPr>
-          <w:szCs w:val="24"/>
-        </w:rPr>
-      </w:pPr>
-    </w:p>
-    <w:p>
-      <w:pPr>
-        <w:jc w:val="both"/>
-        <w:rPr>
-          <w:szCs w:val="24"/>
-        </w:rPr>
-      </w:pPr>
-      <w:r>
-        <w:rPr>
-          <w:szCs w:val="24"/>
-        </w:rPr>
-        <w:t>Die Verwendung von RGB-Differenzen zusammen mit der Standardabweichung ist ein effektiver Ansatz, um die Genauigkeit der Bildanalyse zu erhöhen. Diese Methode ermöglicht es, auch unter weniger idealen Bedingungen (wie wechselnden Lichtverhältnissen) konsistente und zuverlässige Daten zu extrahieren. Durch die Berechnung der Standardabweichung können Ausreißer, die nicht durch tatsächliche Bewegungen verursacht werden, effektiv herausgefiltert werden.</w:t>
-      </w:r>
-    </w:p>
-    <w:p>
-      <w:pPr>
-        <w:jc w:val="both"/>
-        <w:rPr>
-          <w:szCs w:val="24"/>
-        </w:rPr>
-      </w:pPr>
-    </w:p>
-    <w:p>
-      <w:pPr>
-        <w:jc w:val="both"/>
-        <w:rPr>
-          <w:szCs w:val="24"/>
-        </w:rPr>
-      </w:pPr>
-      <w:r>
-        <w:rPr>
-          <w:szCs w:val="24"/>
-        </w:rPr>
-        <w:t xml:space="preserve">Jedoch hat dieser Ansatz auch Schwächen. Eine Herausforderung ist die Empfindlichkeit gegenüber Veränderungen in der Umgebungsbeleuchtung, die trotz der </w:t>
-      </w:r>
-      <w:r>
-        <w:rPr>
-          <w:szCs w:val="24"/>
-        </w:rPr>
-        <w:lastRenderedPageBreak/>
-        <w:t>Korrekturen durch Standardabweichung die RGB-Werte beeinflussen können. Ebenso können komplexe Züge, bei denen mehr als eine Figur innerhalb eines Zuges bewegt wird (wie bei einer Rochade), schwieriger zu identifizieren sein, da mehrere Felder betroffen sind und die Methode primär die zwei größten Veränderungen erfasst. Zusätzliche Algorithmen oder manuelle Überprüfungen könnten erforderlich sein, um solche speziellen Spielzüge korrekt zu interpretieren.</w:t>
+        <w:t>Jedoch hat dieser Ansatz auch Schwächen. Eine Herausforderung ist die Empfindlichkeit gegenüber Veränderungen in der Umgebungsbeleuchtung, die trotz der Korrekturen durch Standardabweichung die RGB-Werte beeinflussen können. Ebenso können komplexe Züge, bei denen mehr als eine Figur innerhalb eines Zuges bewegt wird (wie bei einer Rochade), schwieriger zu identifizieren sein, da mehrere Felder betroffen sind und die Methode primär die zwei größten Veränderungen erfasst. Zusätzliche Algorithmen oder manuelle Überprüfungen könnten erforderlich sein, um solche speziellen Spielzüge korrekt zu interpretieren.</w:t>
       </w:r>
     </w:p>
     <w:p>
@@ -13047,14 +13055,82 @@
           <w:bCs/>
           <w:szCs w:val="24"/>
         </w:rPr>
+        <w:t>Manuelle Bestätigung:</w:t>
+      </w:r>
+      <w:r>
+        <w:rPr>
+          <w:szCs w:val="24"/>
+        </w:rPr>
+        <w:t xml:space="preserve"> Die einfachste, jedoch benutzerabhängige Methode ist die manuelle Bestätigung eines Zuges. Der Benutzer kann zum Beispiel durch Drücken der Enter-Taste auf einem Laptop signalisieren, dass ein Zug abgeschlossen ist und ein neues Bild aufgenommen werden soll.</w:t>
+      </w:r>
+    </w:p>
+    <w:p>
+      <w:pPr>
+        <w:jc w:val="both"/>
+        <w:rPr>
+          <w:szCs w:val="24"/>
+        </w:rPr>
+      </w:pPr>
+    </w:p>
+    <w:p>
+      <w:pPr>
+        <w:jc w:val="both"/>
+        <w:rPr>
+          <w:szCs w:val="24"/>
+        </w:rPr>
+      </w:pPr>
+      <w:r>
+        <w:rPr>
+          <w:szCs w:val="24"/>
+        </w:rPr>
+        <w:t>Jeder dieser Ansätze hat seine eigenen Vor- und Nachteile in Bezug auf Genauigkeit, Benutzerfreundlichkeit und technische Umsetzbarkeit. Die Wahl der geeigneten Methode hängt von den spezifischen Anforderungen des Projekts und den verfügbaren Ressourcen ab</w:t>
+      </w:r>
+      <w:r>
+        <w:rPr>
+          <w:szCs w:val="24"/>
+        </w:rPr>
+        <w:t>.</w:t>
+      </w:r>
+    </w:p>
+    <w:p>
+      <w:pPr>
+        <w:pStyle w:val="berschrift2"/>
+      </w:pPr>
+      <w:bookmarkStart w:id="38" w:name="_Toc168238317"/>
+      <w:r>
+        <w:t>Umsetzung</w:t>
+      </w:r>
+      <w:bookmarkEnd w:id="38"/>
+    </w:p>
+    <w:p>
+      <w:pPr>
+        <w:pStyle w:val="berschrift3"/>
+      </w:pPr>
+      <w:bookmarkStart w:id="39" w:name="_Toc168238318"/>
+      <w:r>
+        <w:t>Hardware</w:t>
+      </w:r>
+      <w:bookmarkEnd w:id="39"/>
+    </w:p>
+    <w:p>
+      <w:pPr>
+        <w:jc w:val="both"/>
+        <w:rPr>
+          <w:szCs w:val="24"/>
+        </w:rPr>
+      </w:pPr>
+      <w:r>
+        <w:rPr>
+          <w:szCs w:val="24"/>
+        </w:rPr>
+        <w:t xml:space="preserve">Im Rahmen der Entwicklung des Schachroboters spielt die Bilderkennung eine entscheidende Rolle. Hierfür wird die Swissonic Webcam 2 Full HD AF eingesetzt, die mit einer Auflösung von 1920x1080 Pixeln und einer Übertragungsrate von 30 Bildern pro Sekunde für die präzise Erfassung der Schachfiguren und deren Positionen geeignet ist. Die Kamera verfügt über ein integriertes Stereomikrofon, das klare Tonübertragungen </w:t>
+      </w:r>
+      <w:r>
+        <w:rPr>
+          <w:szCs w:val="24"/>
+        </w:rPr>
         <w:lastRenderedPageBreak/>
-        <w:t>Manuelle Bestätigung:</w:t>
-      </w:r>
-      <w:r>
-        <w:rPr>
-          <w:szCs w:val="24"/>
-        </w:rPr>
-        <w:t xml:space="preserve"> Die einfachste, jedoch benutzerabhängige Methode ist die manuelle Bestätigung eines Zuges. Der Benutzer kann zum Beispiel durch Drücken der Enter-Taste auf einem Laptop signalisieren, dass ein Zug abgeschlossen ist und ein neues Bild aufgenommen werden soll.</w:t>
+        <w:t>während Webkonferenzen ermöglicht, jedoch in diesem Projekt primär zur Erfassung von Umgebungsgeräuschen dient.</w:t>
       </w:r>
     </w:p>
     <w:p>
@@ -13076,78 +13152,15 @@
         <w:rPr>
           <w:szCs w:val="24"/>
         </w:rPr>
-        <w:t>Jeder dieser Ansätze hat seine eigenen Vor- und Nachteile in Bezug auf Genauigkeit, Benutzerfreundlichkeit und technische Umsetzbarkeit. Die Wahl der geeigneten Methode hängt von den spezifischen Anforderungen des Projekts und den verfügbaren Ressourcen ab</w:t>
-      </w:r>
-      <w:r>
-        <w:rPr>
-          <w:szCs w:val="24"/>
-        </w:rPr>
-        <w:t>.</w:t>
-      </w:r>
-    </w:p>
-    <w:p>
-      <w:pPr>
-        <w:pStyle w:val="berschrift2"/>
-      </w:pPr>
-      <w:bookmarkStart w:id="38" w:name="_Toc168238317"/>
-      <w:r>
-        <w:t>Umsetzung</w:t>
-      </w:r>
-      <w:bookmarkEnd w:id="38"/>
+        <w:t>Die Verbindung der Kamera zum Laptop erfolgt über einen USB 2.0 Anschluss, der eine schnelle und zuverlässige Übertragung der Bilddaten gewährleistet. Der Laptop fungiert als Verarbeitungseinheit und ist mit einer spezialisierten Bilderkennungssoftware ausgestattet, die die Daten in Echtzeit verarbeitet. Dies ermöglicht eine effiziente Analyse der Spielsituation und eine schnelle Reaktion des Roboters. Die technische Konfiguration ist speziell auf die Anforderungen des Schachroboters abgestimmt, um optimale Ergebnisse bei der Bilderkennung zu erzielen.</w:t>
+      </w:r>
     </w:p>
     <w:p>
       <w:pPr>
         <w:pStyle w:val="berschrift3"/>
       </w:pPr>
-      <w:bookmarkStart w:id="39" w:name="_Toc168238318"/>
-      <w:r>
-        <w:t>Hardware</w:t>
-      </w:r>
-      <w:bookmarkEnd w:id="39"/>
-    </w:p>
-    <w:p>
-      <w:pPr>
-        <w:jc w:val="both"/>
-        <w:rPr>
-          <w:szCs w:val="24"/>
-        </w:rPr>
-      </w:pPr>
-      <w:r>
-        <w:rPr>
-          <w:szCs w:val="24"/>
-        </w:rPr>
-        <w:t>Im Rahmen der Entwicklung des Schachroboters spielt die Bilderkennung eine entscheidende Rolle. Hierfür wird die Swissonic Webcam 2 Full HD AF eingesetzt, die mit einer Auflösung von 1920x1080 Pixeln und einer Übertragungsrate von 30 Bildern pro Sekunde für die präzise Erfassung der Schachfiguren und deren Positionen geeignet ist. Die Kamera verfügt über ein integriertes Stereomikrofon, das klare Tonübertragungen während Webkonferenzen ermöglicht, jedoch in diesem Projekt primär zur Erfassung von Umgebungsgeräuschen dient.</w:t>
-      </w:r>
-    </w:p>
-    <w:p>
-      <w:pPr>
-        <w:jc w:val="both"/>
-        <w:rPr>
-          <w:szCs w:val="24"/>
-        </w:rPr>
-      </w:pPr>
-    </w:p>
-    <w:p>
-      <w:pPr>
-        <w:jc w:val="both"/>
-        <w:rPr>
-          <w:szCs w:val="24"/>
-        </w:rPr>
-      </w:pPr>
-      <w:r>
-        <w:rPr>
-          <w:szCs w:val="24"/>
-        </w:rPr>
-        <w:t>Die Verbindung der Kamera zum Laptop erfolgt über einen USB 2.0 Anschluss, der eine schnelle und zuverlässige Übertragung der Bilddaten gewährleistet. Der Laptop fungiert als Verarbeitungseinheit und ist mit einer spezialisierten Bilderkennungssoftware ausgestattet, die die Daten in Echtzeit verarbeitet. Dies ermöglicht eine effiziente Analyse der Spielsituation und eine schnelle Reaktion des Roboters. Die technische Konfiguration ist speziell auf die Anforderungen des Schachroboters abgestimmt, um optimale Ergebnisse bei der Bilderkennung zu erzielen.</w:t>
-      </w:r>
-    </w:p>
-    <w:p>
-      <w:pPr>
-        <w:pStyle w:val="berschrift3"/>
-      </w:pPr>
       <w:bookmarkStart w:id="40" w:name="_Toc168238319"/>
       <w:r>
-        <w:lastRenderedPageBreak/>
         <w:t>Software-Implementierung</w:t>
       </w:r>
       <w:bookmarkEnd w:id="40"/>
@@ -13262,6 +13275,7 @@
         <w:rPr>
           <w:szCs w:val="24"/>
         </w:rPr>
+        <w:lastRenderedPageBreak/>
         <w:t>chess.py: Diese Datei enthält Funktionen zur Erkennung und Verarbeitung des Schachbretts und der Schachfiguren.</w:t>
       </w:r>
     </w:p>
@@ -13287,7 +13301,6 @@
         <w:rPr>
           <w:noProof/>
         </w:rPr>
-        <w:lastRenderedPageBreak/>
         <w:drawing>
           <wp:inline distT="0" distB="0" distL="0" distR="0" wp14:anchorId="39A153FF" wp14:editId="08C8E6A4">
             <wp:extent cx="3628951" cy="5843358"/>
@@ -13346,7 +13359,11 @@
         <w:jc w:val="both"/>
       </w:pPr>
       <w:r>
-        <w:t>Abbildung x zeigt den Ablauf des Programms. Beim Start des Programms befindet es sich in einem Wartezustand und wartet in einer Schleife auf die Eingabe des Benutzers durch das Drücken der Enter-Taste. Bei Betätigung der Enter-Taste macht die Kamera eine Bildaufnahme des Schachbretts (auch Frame genannt). Diese Aufnahme erfolgt zunächst ohne Schachfiguren, da OpenCV das Schachbrett nicht erkennen kann, wenn Figuren die Kanten und Ecken der Felder verdecken. Das aufgenommene Bild wird dann an die OpenCV-Bibliothek übergeben, die eine Funktion zur Erkennung eines 8x8-Schachbretts aufruft. Diese Funktion gibt bei Erfolg die inneren 49 Ecken des Schachbretts zurück, wie in Abbildung x gezeigt, und liefert ein Array mit den Koordinaten dieser Ecken.</w:t>
+        <w:t xml:space="preserve">Abbildung x zeigt den Ablauf des Programms. Beim Start des Programms befindet es sich in einem Wartezustand und wartet in einer Schleife auf die Eingabe des Benutzers durch das Drücken der Enter-Taste. Bei Betätigung der Enter-Taste macht die Kamera eine Bildaufnahme des Schachbretts (auch Frame genannt). Diese Aufnahme erfolgt zunächst ohne Schachfiguren, da OpenCV das Schachbrett nicht erkennen kann, wenn </w:t>
+      </w:r>
+      <w:r>
+        <w:lastRenderedPageBreak/>
+        <w:t>Figuren die Kanten und Ecken der Felder verdecken. Das aufgenommene Bild wird dann an die OpenCV-Bibliothek übergeben, die eine Funktion zur Erkennung eines 8x8-Schachbretts aufruft. Diese Funktion gibt bei Erfolg die inneren 49 Ecken des Schachbretts zurück, wie in Abbildung x gezeigt, und liefert ein Array mit den Koordinaten dieser Ecken.</w:t>
       </w:r>
     </w:p>
     <w:p>
@@ -13370,6 +13387,9 @@
         <w:jc w:val="center"/>
       </w:pPr>
       <w:r>
+        <w:rPr>
+          <w:noProof/>
+        </w:rPr>
         <w:drawing>
           <wp:inline distT="0" distB="0" distL="0" distR="0" wp14:anchorId="1F1A67C4" wp14:editId="3B649BF0">
             <wp:extent cx="2940201" cy="2883048"/>
@@ -13430,11 +13450,8 @@
         <w:jc w:val="both"/>
       </w:pPr>
       <w:r>
-        <w:t xml:space="preserve">Der Benutzer führt nun einen Schachzug durch und drückt erneut die Enter-Taste. Ein neues Bild des Schachbretts wird aufgenommen, und die aktuellen RGB-Werte der Felder werden berechnet. Diese Werte werden mit den Referenzwerten der vorherigen Position verglichen, um die Differenzen zu ermitteln. Für jedes Feld wird die Änderung der RGB-Werte berechnet, und die zwei Felder mit den größten Veränderungen werden </w:t>
-      </w:r>
-      <w:r>
         <w:lastRenderedPageBreak/>
-        <w:t>identifiziert. Diese Felder werden als die vom Zug betroffenen Felder interpretiert.</w:t>
+        <w:t>Der Benutzer führt nun einen Schachzug durch und drückt erneut die Enter-Taste. Ein neues Bild des Schachbretts wird aufgenommen, und die aktuellen RGB-Werte der Felder werden berechnet. Diese Werte werden mit den Referenzwerten der vorherigen Position verglichen, um die Differenzen zu ermitteln. Für jedes Feld wird die Änderung der RGB-Werte berechnet, und die zwei Felder mit den größten Veränderungen werden identifiziert. Diese Felder werden als die vom Zug betroffenen Felder interpretiert.</w:t>
       </w:r>
       <w:r>
         <w:t xml:space="preserve"> </w:t>
@@ -13648,7 +13665,19 @@
         <w:rPr>
           <w:szCs w:val="24"/>
         </w:rPr>
-        <w:t>Dies lag daran, dass weiße Figuren, die auf weiße Felder ziehen, die Farbwerte des Feldes kaum verändern, da das Feld weiterhin weiß bleibt. Dadurch wurden Veränderungen durch Schatten oder Lichtveränderungen auf anderen Feldern als signifikant größer erkannt.</w:t>
+        <w:t xml:space="preserve">Dies lag daran, dass weiße Figuren, die auf weiße Felder ziehen, die Farbwerte des Feldes kaum verändern, da das Feld weiterhin </w:t>
+      </w:r>
+      <w:r>
+        <w:rPr>
+          <w:szCs w:val="24"/>
+        </w:rPr>
+        <w:t xml:space="preserve">hauptsächlich </w:t>
+      </w:r>
+      <w:r>
+        <w:rPr>
+          <w:szCs w:val="24"/>
+        </w:rPr>
+        <w:t>weiß bleibt. Dadurch wurden Veränderungen durch Schatten oder Lichtveränderungen auf anderen Feldern als signifikant größer erkannt.</w:t>
       </w:r>
     </w:p>
     <w:p>
@@ -13727,6 +13756,9 @@
         <w:t>der Zug fälschlicherweise als Bewegung von b5 nach a6 interpretiert.</w:t>
       </w:r>
       <w:r>
+        <w:rPr>
+          <w:noProof/>
+        </w:rPr>
         <w:drawing>
           <wp:inline distT="0" distB="0" distL="0" distR="0" wp14:anchorId="383CD25D" wp14:editId="105EFE0C">
             <wp:extent cx="2749691" cy="2806844"/>
@@ -13767,6 +13799,9 @@
         <w:t xml:space="preserve"> </w:t>
       </w:r>
       <w:r>
+        <w:rPr>
+          <w:noProof/>
+        </w:rPr>
         <w:drawing>
           <wp:inline distT="0" distB="0" distL="0" distR="0" wp14:anchorId="5F044F28" wp14:editId="435D97F5">
             <wp:extent cx="2768742" cy="2749691"/>
@@ -13881,6 +13916,9 @@
         </w:rPr>
       </w:pPr>
       <w:r>
+        <w:rPr>
+          <w:noProof/>
+        </w:rPr>
         <w:lastRenderedPageBreak/>
         <w:drawing>
           <wp:inline distT="0" distB="0" distL="0" distR="0" wp14:anchorId="4B445598" wp14:editId="17949012">
@@ -13919,6 +13957,9 @@
         </w:drawing>
       </w:r>
       <w:r>
+        <w:rPr>
+          <w:noProof/>
+        </w:rPr>
         <w:drawing>
           <wp:inline distT="0" distB="0" distL="0" distR="0" wp14:anchorId="16F88C0C" wp14:editId="582155FD">
             <wp:extent cx="2667137" cy="3016405"/>
@@ -14009,6 +14050,7 @@
       </w:pPr>
       <w:r>
         <w:rPr>
+          <w:noProof/>
           <w:szCs w:val="24"/>
         </w:rPr>
         <w:lastRenderedPageBreak/>
@@ -14048,6 +14090,13 @@
           </wp:inline>
         </w:drawing>
       </w:r>
+    </w:p>
+    <w:p>
+      <w:pPr>
+        <w:rPr>
+          <w:szCs w:val="24"/>
+        </w:rPr>
+      </w:pPr>
       <w:r>
         <w:rPr>
           <w:szCs w:val="24"/>
@@ -14065,14 +14114,1781 @@
     <w:p>
       <w:pPr>
         <w:rPr>
-          <w:szCs w:val="24"/>
-        </w:rPr>
-      </w:pPr>
-      <w:r>
-        <w:rPr>
-          <w:szCs w:val="24"/>
-        </w:rPr>
-        <w:t>Eine weitere sehr effektive Maßnahme war die Anpassung des Algorithmus. Es wurde festgestellt, dass benachbarte Felder häufig durch die Überdeckung oder den Schatten einer Figur beeinflusst wurden, insbesondere an den Rändern eines Schachfeldes. Daher wurde der Bereich eines Schachfeldes, in dem die RGB-Werte berechnet werden, verkleinert, indem nur die inneren 80% eines Feldes berücksichtigt wurden. Das Innere eines Feldes wird immer durch das Ziehen einer Figur auf dieses Feld beeinflusst, während Schatten oder Überdeckungen das Innere eines Feldes viel unwahrscheinlicher beeinflussen oder gar nicht beeinflussen.</w:t>
+          <w:rFonts w:eastAsiaTheme="minorEastAsia"/>
+        </w:rPr>
+      </w:pPr>
+      <w:r>
+        <w:t>Eine weitere Maßnahme war die Anpassung des Algorithmus. Anstatt nur die durchschnittlichen RGB-Werte zu messen und zu berechnen, wurde zusätzlich die Standardabweichung der Farbwerte für jeden Kanal berechnet. Die Idee dahinter ist, dass ein weißes oder schwarzes Feld eine einheitliche Farbe hat und daher idealerweise jeder Pixel eines weißen Feldes die Werte (255, 255, 255) aufweist. Berechnet man hier die Standardabweichung für den roten Kanal, erhält man durch die Formel</w:t>
+      </w:r>
+      <w:r>
+        <w:rPr>
+          <w:szCs w:val="24"/>
+        </w:rPr>
+        <w:t xml:space="preserve"> </w:t>
+      </w:r>
+      <m:oMath>
+        <m:r>
+          <w:rPr>
+            <w:rFonts w:ascii="Cambria Math" w:hAnsi="Cambria Math"/>
+          </w:rPr>
+          <m:t>V</m:t>
+        </m:r>
+        <m:d>
+          <m:dPr>
+            <m:ctrlPr>
+              <w:rPr>
+                <w:rFonts w:ascii="Cambria Math" w:hAnsi="Cambria Math"/>
+                <w:i/>
+              </w:rPr>
+            </m:ctrlPr>
+          </m:dPr>
+          <m:e>
+            <m:r>
+              <w:rPr>
+                <w:rFonts w:ascii="Cambria Math" w:hAnsi="Cambria Math"/>
+              </w:rPr>
+              <m:t>X</m:t>
+            </m:r>
+          </m:e>
+        </m:d>
+        <m:r>
+          <w:rPr>
+            <w:rFonts w:ascii="Cambria Math" w:eastAsia="Cambria Math" w:hAnsi="Cambria Math" w:cs="Cambria Math"/>
+          </w:rPr>
+          <m:t>=</m:t>
+        </m:r>
+        <m:r>
+          <m:rPr>
+            <m:sty m:val="p"/>
+          </m:rPr>
+          <w:rPr>
+            <w:rFonts w:ascii="Cambria Math" w:hAnsi="Cambria Math"/>
+          </w:rPr>
+          <m:t>E</m:t>
+        </m:r>
+        <m:d>
+          <m:dPr>
+            <m:ctrlPr>
+              <w:rPr>
+                <w:rFonts w:ascii="Cambria Math" w:hAnsi="Cambria Math"/>
+              </w:rPr>
+            </m:ctrlPr>
+          </m:dPr>
+          <m:e>
+            <m:sSup>
+              <m:sSupPr>
+                <m:ctrlPr>
+                  <w:rPr>
+                    <w:rFonts w:ascii="Cambria Math" w:hAnsi="Cambria Math"/>
+                  </w:rPr>
+                </m:ctrlPr>
+              </m:sSupPr>
+              <m:e>
+                <m:r>
+                  <w:rPr>
+                    <w:rFonts w:ascii="Cambria Math" w:hAnsi="Cambria Math"/>
+                  </w:rPr>
+                  <m:t>X</m:t>
+                </m:r>
+              </m:e>
+              <m:sup>
+                <m:r>
+                  <w:rPr>
+                    <w:rFonts w:ascii="Cambria Math" w:hAnsi="Cambria Math"/>
+                  </w:rPr>
+                  <m:t>2</m:t>
+                </m:r>
+              </m:sup>
+            </m:sSup>
+            <m:ctrlPr>
+              <w:rPr>
+                <w:rFonts w:ascii="Cambria Math" w:hAnsi="Cambria Math"/>
+                <w:i/>
+              </w:rPr>
+            </m:ctrlPr>
+          </m:e>
+        </m:d>
+        <m:r>
+          <w:rPr>
+            <w:rFonts w:ascii="Cambria Math" w:hAnsi="Cambria Math"/>
+          </w:rPr>
+          <m:t xml:space="preserve">- </m:t>
+        </m:r>
+        <m:sSup>
+          <m:sSupPr>
+            <m:ctrlPr>
+              <w:rPr>
+                <w:rFonts w:ascii="Cambria Math" w:hAnsi="Cambria Math"/>
+                <w:i/>
+              </w:rPr>
+            </m:ctrlPr>
+          </m:sSupPr>
+          <m:e>
+            <m:r>
+              <w:rPr>
+                <w:rFonts w:ascii="Cambria Math" w:hAnsi="Cambria Math"/>
+              </w:rPr>
+              <m:t>E(X)</m:t>
+            </m:r>
+          </m:e>
+          <m:sup>
+            <m:r>
+              <w:rPr>
+                <w:rFonts w:ascii="Cambria Math" w:hAnsi="Cambria Math"/>
+              </w:rPr>
+              <m:t>2</m:t>
+            </m:r>
+          </m:sup>
+        </m:sSup>
+      </m:oMath>
+      <w:r>
+        <w:t xml:space="preserve"> </w:t>
+      </w:r>
+      <w:r>
+        <w:t>mit beispielsweise 100 Pixeln:</w:t>
+      </w:r>
+    </w:p>
+    <w:p>
+      <w:pPr>
+        <w:jc w:val="center"/>
+        <w:rPr>
+          <w:rFonts w:eastAsiaTheme="minorEastAsia"/>
+        </w:rPr>
+      </w:pPr>
+      <m:oMath>
+        <m:r>
+          <m:rPr>
+            <m:sty m:val="p"/>
+          </m:rPr>
+          <w:rPr>
+            <w:rFonts w:ascii="Cambria Math" w:hAnsi="Cambria Math"/>
+          </w:rPr>
+          <m:t>E</m:t>
+        </m:r>
+        <m:d>
+          <m:dPr>
+            <m:ctrlPr>
+              <w:rPr>
+                <w:rFonts w:ascii="Cambria Math" w:hAnsi="Cambria Math"/>
+              </w:rPr>
+            </m:ctrlPr>
+          </m:dPr>
+          <m:e>
+            <m:sSup>
+              <m:sSupPr>
+                <m:ctrlPr>
+                  <w:rPr>
+                    <w:rFonts w:ascii="Cambria Math" w:hAnsi="Cambria Math"/>
+                  </w:rPr>
+                </m:ctrlPr>
+              </m:sSupPr>
+              <m:e>
+                <m:r>
+                  <w:rPr>
+                    <w:rFonts w:ascii="Cambria Math" w:hAnsi="Cambria Math"/>
+                  </w:rPr>
+                  <m:t>X</m:t>
+                </m:r>
+              </m:e>
+              <m:sup>
+                <m:r>
+                  <w:rPr>
+                    <w:rFonts w:ascii="Cambria Math" w:hAnsi="Cambria Math"/>
+                  </w:rPr>
+                  <m:t>2</m:t>
+                </m:r>
+              </m:sup>
+            </m:sSup>
+            <m:ctrlPr>
+              <w:rPr>
+                <w:rFonts w:ascii="Cambria Math" w:hAnsi="Cambria Math"/>
+                <w:i/>
+              </w:rPr>
+            </m:ctrlPr>
+          </m:e>
+        </m:d>
+        <m:r>
+          <w:rPr>
+            <w:rFonts w:ascii="Cambria Math" w:hAnsi="Cambria Math"/>
+          </w:rPr>
+          <m:t>=</m:t>
+        </m:r>
+        <m:f>
+          <m:fPr>
+            <m:ctrlPr>
+              <w:rPr>
+                <w:rFonts w:ascii="Cambria Math" w:hAnsi="Cambria Math"/>
+                <w:i/>
+              </w:rPr>
+            </m:ctrlPr>
+          </m:fPr>
+          <m:num>
+            <m:sSup>
+              <m:sSupPr>
+                <m:ctrlPr>
+                  <w:rPr>
+                    <w:rFonts w:ascii="Cambria Math" w:hAnsi="Cambria Math"/>
+                    <w:i/>
+                  </w:rPr>
+                </m:ctrlPr>
+              </m:sSupPr>
+              <m:e>
+                <m:r>
+                  <w:rPr>
+                    <w:rFonts w:ascii="Cambria Math" w:hAnsi="Cambria Math"/>
+                  </w:rPr>
+                  <m:t>255</m:t>
+                </m:r>
+              </m:e>
+              <m:sup>
+                <m:r>
+                  <w:rPr>
+                    <w:rFonts w:ascii="Cambria Math" w:hAnsi="Cambria Math"/>
+                  </w:rPr>
+                  <m:t>2</m:t>
+                </m:r>
+              </m:sup>
+            </m:sSup>
+            <m:r>
+              <w:rPr>
+                <w:rFonts w:ascii="Cambria Math" w:hAnsi="Cambria Math"/>
+              </w:rPr>
+              <m:t>+</m:t>
+            </m:r>
+            <m:sSup>
+              <m:sSupPr>
+                <m:ctrlPr>
+                  <w:rPr>
+                    <w:rFonts w:ascii="Cambria Math" w:hAnsi="Cambria Math"/>
+                    <w:i/>
+                  </w:rPr>
+                </m:ctrlPr>
+              </m:sSupPr>
+              <m:e>
+                <m:r>
+                  <w:rPr>
+                    <w:rFonts w:ascii="Cambria Math" w:hAnsi="Cambria Math"/>
+                  </w:rPr>
+                  <m:t>255</m:t>
+                </m:r>
+              </m:e>
+              <m:sup>
+                <m:r>
+                  <w:rPr>
+                    <w:rFonts w:ascii="Cambria Math" w:hAnsi="Cambria Math"/>
+                  </w:rPr>
+                  <m:t>2</m:t>
+                </m:r>
+              </m:sup>
+            </m:sSup>
+            <m:r>
+              <w:rPr>
+                <w:rFonts w:ascii="Cambria Math" w:hAnsi="Cambria Math"/>
+              </w:rPr>
+              <m:t xml:space="preserve">+…+ </m:t>
+            </m:r>
+            <m:sSup>
+              <m:sSupPr>
+                <m:ctrlPr>
+                  <w:rPr>
+                    <w:rFonts w:ascii="Cambria Math" w:hAnsi="Cambria Math"/>
+                    <w:i/>
+                  </w:rPr>
+                </m:ctrlPr>
+              </m:sSupPr>
+              <m:e>
+                <m:r>
+                  <w:rPr>
+                    <w:rFonts w:ascii="Cambria Math" w:hAnsi="Cambria Math"/>
+                  </w:rPr>
+                  <m:t>255</m:t>
+                </m:r>
+              </m:e>
+              <m:sup>
+                <m:r>
+                  <w:rPr>
+                    <w:rFonts w:ascii="Cambria Math" w:hAnsi="Cambria Math"/>
+                  </w:rPr>
+                  <m:t>2</m:t>
+                </m:r>
+              </m:sup>
+            </m:sSup>
+          </m:num>
+          <m:den>
+            <m:r>
+              <w:rPr>
+                <w:rFonts w:ascii="Cambria Math" w:hAnsi="Cambria Math"/>
+              </w:rPr>
+              <m:t>100</m:t>
+            </m:r>
+          </m:den>
+        </m:f>
+        <m:r>
+          <w:rPr>
+            <w:rFonts w:ascii="Cambria Math" w:hAnsi="Cambria Math"/>
+          </w:rPr>
+          <m:t>=</m:t>
+        </m:r>
+        <m:r>
+          <w:rPr>
+            <w:rFonts w:ascii="Cambria Math" w:hAnsi="Cambria Math"/>
+          </w:rPr>
+          <m:t>65025</m:t>
+        </m:r>
+      </m:oMath>
+      <w:r>
+        <w:rPr>
+          <w:rFonts w:eastAsiaTheme="minorEastAsia"/>
+        </w:rPr>
+        <w:t xml:space="preserve"> </w:t>
+      </w:r>
+    </w:p>
+    <w:p>
+      <w:pPr>
+        <w:jc w:val="center"/>
+        <w:rPr>
+          <w:rFonts w:eastAsiaTheme="minorEastAsia"/>
+        </w:rPr>
+      </w:pPr>
+      <w:r>
+        <w:rPr>
+          <w:rFonts w:eastAsiaTheme="minorEastAsia"/>
+        </w:rPr>
+        <w:t>und</w:t>
+      </w:r>
+    </w:p>
+    <w:p>
+      <w:pPr>
+        <w:jc w:val="center"/>
+        <w:rPr>
+          <w:rFonts w:eastAsiaTheme="minorEastAsia"/>
+        </w:rPr>
+      </w:pPr>
+      <m:oMathPara>
+        <m:oMath>
+          <m:sSup>
+            <m:sSupPr>
+              <m:ctrlPr>
+                <w:rPr>
+                  <w:rFonts w:ascii="Cambria Math" w:hAnsi="Cambria Math"/>
+                  <w:i/>
+                </w:rPr>
+              </m:ctrlPr>
+            </m:sSupPr>
+            <m:e>
+              <m:r>
+                <w:rPr>
+                  <w:rFonts w:ascii="Cambria Math" w:hAnsi="Cambria Math"/>
+                </w:rPr>
+                <m:t>E(X)</m:t>
+              </m:r>
+            </m:e>
+            <m:sup>
+              <m:r>
+                <w:rPr>
+                  <w:rFonts w:ascii="Cambria Math" w:hAnsi="Cambria Math"/>
+                </w:rPr>
+                <m:t>2</m:t>
+              </m:r>
+            </m:sup>
+          </m:sSup>
+          <m:r>
+            <w:rPr>
+              <w:rFonts w:ascii="Cambria Math" w:hAnsi="Cambria Math"/>
+            </w:rPr>
+            <m:t>=</m:t>
+          </m:r>
+          <m:sSup>
+            <m:sSupPr>
+              <m:ctrlPr>
+                <w:rPr>
+                  <w:rFonts w:ascii="Cambria Math" w:hAnsi="Cambria Math"/>
+                  <w:i/>
+                </w:rPr>
+              </m:ctrlPr>
+            </m:sSupPr>
+            <m:e>
+              <m:r>
+                <w:rPr>
+                  <w:rFonts w:ascii="Cambria Math" w:hAnsi="Cambria Math"/>
+                </w:rPr>
+                <m:t>(</m:t>
+              </m:r>
+              <m:f>
+                <m:fPr>
+                  <m:ctrlPr>
+                    <w:rPr>
+                      <w:rFonts w:ascii="Cambria Math" w:hAnsi="Cambria Math"/>
+                      <w:i/>
+                    </w:rPr>
+                  </m:ctrlPr>
+                </m:fPr>
+                <m:num>
+                  <m:r>
+                    <w:rPr>
+                      <w:rFonts w:ascii="Cambria Math" w:hAnsi="Cambria Math"/>
+                    </w:rPr>
+                    <m:t>255+255+…+255</m:t>
+                  </m:r>
+                </m:num>
+                <m:den>
+                  <m:r>
+                    <w:rPr>
+                      <w:rFonts w:ascii="Cambria Math" w:hAnsi="Cambria Math"/>
+                    </w:rPr>
+                    <m:t>100</m:t>
+                  </m:r>
+                </m:den>
+              </m:f>
+              <m:r>
+                <w:rPr>
+                  <w:rFonts w:ascii="Cambria Math" w:hAnsi="Cambria Math"/>
+                </w:rPr>
+                <m:t>)</m:t>
+              </m:r>
+            </m:e>
+            <m:sup>
+              <m:r>
+                <w:rPr>
+                  <w:rFonts w:ascii="Cambria Math" w:hAnsi="Cambria Math"/>
+                </w:rPr>
+                <m:t>2</m:t>
+              </m:r>
+            </m:sup>
+          </m:sSup>
+          <m:r>
+            <w:rPr>
+              <w:rFonts w:ascii="Cambria Math" w:hAnsi="Cambria Math"/>
+            </w:rPr>
+            <m:t>=65025</m:t>
+          </m:r>
+        </m:oMath>
+      </m:oMathPara>
+    </w:p>
+    <w:p>
+      <w:pPr>
+        <w:jc w:val="center"/>
+        <w:rPr>
+          <w:rFonts w:eastAsiaTheme="minorEastAsia"/>
+        </w:rPr>
+      </w:pPr>
+      <w:r>
+        <w:rPr>
+          <w:rFonts w:eastAsiaTheme="minorEastAsia"/>
+        </w:rPr>
+        <w:t>daraus folgt:</w:t>
+      </w:r>
+    </w:p>
+    <w:p>
+      <w:pPr>
+        <w:jc w:val="center"/>
+        <w:rPr>
+          <w:rFonts w:eastAsiaTheme="minorEastAsia"/>
+        </w:rPr>
+      </w:pPr>
+      <m:oMath>
+        <m:r>
+          <w:rPr>
+            <w:rFonts w:ascii="Cambria Math" w:eastAsiaTheme="minorEastAsia" w:hAnsi="Cambria Math"/>
+          </w:rPr>
+          <m:t>V</m:t>
+        </m:r>
+        <m:d>
+          <m:dPr>
+            <m:ctrlPr>
+              <w:rPr>
+                <w:rFonts w:ascii="Cambria Math" w:eastAsiaTheme="minorEastAsia" w:hAnsi="Cambria Math"/>
+                <w:i/>
+              </w:rPr>
+            </m:ctrlPr>
+          </m:dPr>
+          <m:e>
+            <m:r>
+              <w:rPr>
+                <w:rFonts w:ascii="Cambria Math" w:eastAsiaTheme="minorEastAsia" w:hAnsi="Cambria Math"/>
+              </w:rPr>
+              <m:t>X</m:t>
+            </m:r>
+          </m:e>
+        </m:d>
+        <m:r>
+          <w:rPr>
+            <w:rFonts w:ascii="Cambria Math" w:eastAsiaTheme="minorEastAsia" w:hAnsi="Cambria Math"/>
+          </w:rPr>
+          <m:t>=65025-65025=0</m:t>
+        </m:r>
+      </m:oMath>
+      <w:r>
+        <w:rPr>
+          <w:rFonts w:eastAsiaTheme="minorEastAsia"/>
+        </w:rPr>
+        <w:t xml:space="preserve"> und somit</w:t>
+      </w:r>
+      <w:r>
+        <w:rPr>
+          <w:rFonts w:eastAsiaTheme="minorEastAsia"/>
+        </w:rPr>
+        <w:t>,</w:t>
+      </w:r>
+      <w:r>
+        <w:rPr>
+          <w:rFonts w:eastAsiaTheme="minorEastAsia"/>
+        </w:rPr>
+        <w:t xml:space="preserve"> </w:t>
+      </w:r>
+      <m:oMath>
+        <m:r>
+          <w:rPr>
+            <w:rFonts w:ascii="Cambria Math" w:eastAsiaTheme="minorEastAsia" w:hAnsi="Cambria Math"/>
+          </w:rPr>
+          <m:t>σ</m:t>
+        </m:r>
+        <m:d>
+          <m:dPr>
+            <m:ctrlPr>
+              <w:rPr>
+                <w:rFonts w:ascii="Cambria Math" w:eastAsiaTheme="minorEastAsia" w:hAnsi="Cambria Math"/>
+                <w:i/>
+              </w:rPr>
+            </m:ctrlPr>
+          </m:dPr>
+          <m:e>
+            <m:r>
+              <w:rPr>
+                <w:rFonts w:ascii="Cambria Math" w:eastAsiaTheme="minorEastAsia" w:hAnsi="Cambria Math"/>
+              </w:rPr>
+              <m:t>X</m:t>
+            </m:r>
+          </m:e>
+        </m:d>
+        <m:r>
+          <w:rPr>
+            <w:rFonts w:ascii="Cambria Math" w:eastAsiaTheme="minorEastAsia" w:hAnsi="Cambria Math"/>
+          </w:rPr>
+          <m:t>=</m:t>
+        </m:r>
+        <m:rad>
+          <m:radPr>
+            <m:degHide m:val="1"/>
+            <m:ctrlPr>
+              <w:rPr>
+                <w:rFonts w:ascii="Cambria Math" w:eastAsiaTheme="minorEastAsia" w:hAnsi="Cambria Math"/>
+                <w:i/>
+              </w:rPr>
+            </m:ctrlPr>
+          </m:radPr>
+          <m:deg/>
+          <m:e>
+            <m:r>
+              <w:rPr>
+                <w:rFonts w:ascii="Cambria Math" w:eastAsiaTheme="minorEastAsia" w:hAnsi="Cambria Math"/>
+              </w:rPr>
+              <m:t>0</m:t>
+            </m:r>
+          </m:e>
+        </m:rad>
+        <m:r>
+          <w:rPr>
+            <w:rFonts w:ascii="Cambria Math" w:eastAsiaTheme="minorEastAsia" w:hAnsi="Cambria Math"/>
+          </w:rPr>
+          <m:t>=0</m:t>
+        </m:r>
+      </m:oMath>
+      <w:r>
+        <w:rPr>
+          <w:rFonts w:eastAsiaTheme="minorEastAsia"/>
+        </w:rPr>
+        <w:t>.</w:t>
+      </w:r>
+    </w:p>
+    <w:p>
+      <w:pPr>
+        <w:rPr>
+          <w:rFonts w:eastAsiaTheme="minorEastAsia"/>
+        </w:rPr>
+      </w:pPr>
+      <w:r>
+        <w:rPr>
+          <w:rFonts w:eastAsiaTheme="minorEastAsia"/>
+        </w:rPr>
+        <w:lastRenderedPageBreak/>
+        <w:t>Wenn also alle Werte gleich sind, entspricht der Mittelwert jedem einzelnen Wert. Da es keine Abweichungen vom Mittelwert gibt, ist die Standardabweichung 0.</w:t>
+      </w:r>
+    </w:p>
+    <w:p>
+      <w:pPr>
+        <w:rPr>
+          <w:rFonts w:eastAsiaTheme="minorEastAsia"/>
+        </w:rPr>
+      </w:pPr>
+    </w:p>
+    <w:p>
+      <w:pPr>
+        <w:rPr>
+          <w:rFonts w:eastAsiaTheme="minorEastAsia"/>
+        </w:rPr>
+      </w:pPr>
+      <w:r>
+        <w:rPr>
+          <w:rFonts w:eastAsiaTheme="minorEastAsia"/>
+        </w:rPr>
+        <w:t>Im folgenden Beispiel besteht ein Feld aus 100 Pixeln, wobei eine Figur die Hälfte der Feldfläche einnimmt. Somit haben 50 Pixel durch die Figur den Rotkanalwert von 100 und 50 Pixel durch das weiße Feld einen Wert von 255. Ist eine Figur auf dem Feld, beträgt die Standardabweichung der roten Werte nicht 0, sondern:</w:t>
+      </w:r>
+    </w:p>
+    <w:p>
+      <w:pPr>
+        <w:rPr>
+          <w:rFonts w:eastAsiaTheme="minorEastAsia"/>
+        </w:rPr>
+      </w:pPr>
+      <m:oMathPara>
+        <m:oMath>
+          <m:r>
+            <m:rPr>
+              <m:sty m:val="p"/>
+            </m:rPr>
+            <w:rPr>
+              <w:rFonts w:ascii="Cambria Math" w:hAnsi="Cambria Math"/>
+            </w:rPr>
+            <m:t>E</m:t>
+          </m:r>
+          <m:d>
+            <m:dPr>
+              <m:ctrlPr>
+                <w:rPr>
+                  <w:rFonts w:ascii="Cambria Math" w:hAnsi="Cambria Math"/>
+                </w:rPr>
+              </m:ctrlPr>
+            </m:dPr>
+            <m:e>
+              <m:sSup>
+                <m:sSupPr>
+                  <m:ctrlPr>
+                    <w:rPr>
+                      <w:rFonts w:ascii="Cambria Math" w:hAnsi="Cambria Math"/>
+                    </w:rPr>
+                  </m:ctrlPr>
+                </m:sSupPr>
+                <m:e>
+                  <m:r>
+                    <w:rPr>
+                      <w:rFonts w:ascii="Cambria Math" w:hAnsi="Cambria Math"/>
+                    </w:rPr>
+                    <m:t>X</m:t>
+                  </m:r>
+                </m:e>
+                <m:sup>
+                  <m:r>
+                    <w:rPr>
+                      <w:rFonts w:ascii="Cambria Math" w:hAnsi="Cambria Math"/>
+                    </w:rPr>
+                    <m:t>2</m:t>
+                  </m:r>
+                </m:sup>
+              </m:sSup>
+              <m:ctrlPr>
+                <w:rPr>
+                  <w:rFonts w:ascii="Cambria Math" w:hAnsi="Cambria Math"/>
+                  <w:i/>
+                </w:rPr>
+              </m:ctrlPr>
+            </m:e>
+          </m:d>
+          <m:r>
+            <w:rPr>
+              <w:rFonts w:ascii="Cambria Math" w:hAnsi="Cambria Math"/>
+            </w:rPr>
+            <m:t>=</m:t>
+          </m:r>
+          <m:f>
+            <m:fPr>
+              <m:ctrlPr>
+                <w:rPr>
+                  <w:rFonts w:ascii="Cambria Math" w:hAnsi="Cambria Math"/>
+                  <w:i/>
+                </w:rPr>
+              </m:ctrlPr>
+            </m:fPr>
+            <m:num>
+              <m:sSup>
+                <m:sSupPr>
+                  <m:ctrlPr>
+                    <w:rPr>
+                      <w:rFonts w:ascii="Cambria Math" w:hAnsi="Cambria Math"/>
+                      <w:i/>
+                    </w:rPr>
+                  </m:ctrlPr>
+                </m:sSupPr>
+                <m:e>
+                  <m:r>
+                    <w:rPr>
+                      <w:rFonts w:ascii="Cambria Math" w:hAnsi="Cambria Math"/>
+                    </w:rPr>
+                    <m:t>100</m:t>
+                  </m:r>
+                </m:e>
+                <m:sup>
+                  <m:r>
+                    <w:rPr>
+                      <w:rFonts w:ascii="Cambria Math" w:hAnsi="Cambria Math"/>
+                    </w:rPr>
+                    <m:t>2</m:t>
+                  </m:r>
+                </m:sup>
+              </m:sSup>
+              <m:r>
+                <w:rPr>
+                  <w:rFonts w:ascii="Cambria Math" w:hAnsi="Cambria Math"/>
+                </w:rPr>
+                <m:t>+</m:t>
+              </m:r>
+              <m:sSup>
+                <m:sSupPr>
+                  <m:ctrlPr>
+                    <w:rPr>
+                      <w:rFonts w:ascii="Cambria Math" w:hAnsi="Cambria Math"/>
+                      <w:i/>
+                    </w:rPr>
+                  </m:ctrlPr>
+                </m:sSupPr>
+                <m:e>
+                  <m:r>
+                    <w:rPr>
+                      <w:rFonts w:ascii="Cambria Math" w:hAnsi="Cambria Math"/>
+                    </w:rPr>
+                    <m:t>100</m:t>
+                  </m:r>
+                </m:e>
+                <m:sup>
+                  <m:r>
+                    <w:rPr>
+                      <w:rFonts w:ascii="Cambria Math" w:hAnsi="Cambria Math"/>
+                    </w:rPr>
+                    <m:t>2</m:t>
+                  </m:r>
+                </m:sup>
+              </m:sSup>
+              <m:r>
+                <w:rPr>
+                  <w:rFonts w:ascii="Cambria Math" w:hAnsi="Cambria Math"/>
+                </w:rPr>
+                <m:t xml:space="preserve">+…+ </m:t>
+              </m:r>
+              <m:sSup>
+                <m:sSupPr>
+                  <m:ctrlPr>
+                    <w:rPr>
+                      <w:rFonts w:ascii="Cambria Math" w:hAnsi="Cambria Math"/>
+                      <w:i/>
+                    </w:rPr>
+                  </m:ctrlPr>
+                </m:sSupPr>
+                <m:e>
+                  <m:r>
+                    <w:rPr>
+                      <w:rFonts w:ascii="Cambria Math" w:hAnsi="Cambria Math"/>
+                    </w:rPr>
+                    <m:t>255</m:t>
+                  </m:r>
+                </m:e>
+                <m:sup>
+                  <m:r>
+                    <w:rPr>
+                      <w:rFonts w:ascii="Cambria Math" w:hAnsi="Cambria Math"/>
+                    </w:rPr>
+                    <m:t>2</m:t>
+                  </m:r>
+                </m:sup>
+              </m:sSup>
+            </m:num>
+            <m:den>
+              <m:r>
+                <w:rPr>
+                  <w:rFonts w:ascii="Cambria Math" w:hAnsi="Cambria Math"/>
+                </w:rPr>
+                <m:t>100</m:t>
+              </m:r>
+            </m:den>
+          </m:f>
+          <m:r>
+            <w:rPr>
+              <w:rFonts w:ascii="Cambria Math" w:hAnsi="Cambria Math"/>
+            </w:rPr>
+            <m:t>=</m:t>
+          </m:r>
+          <m:r>
+            <w:rPr>
+              <w:rFonts w:ascii="Cambria Math" w:hAnsi="Cambria Math"/>
+            </w:rPr>
+            <m:t>37512.5</m:t>
+          </m:r>
+        </m:oMath>
+      </m:oMathPara>
+    </w:p>
+    <w:p>
+      <w:pPr>
+        <w:rPr>
+          <w:rFonts w:eastAsiaTheme="minorEastAsia"/>
+        </w:rPr>
+      </w:pPr>
+      <m:oMathPara>
+        <m:oMath>
+          <m:sSup>
+            <m:sSupPr>
+              <m:ctrlPr>
+                <w:rPr>
+                  <w:rFonts w:ascii="Cambria Math" w:hAnsi="Cambria Math"/>
+                  <w:i/>
+                </w:rPr>
+              </m:ctrlPr>
+            </m:sSupPr>
+            <m:e>
+              <m:r>
+                <w:rPr>
+                  <w:rFonts w:ascii="Cambria Math" w:hAnsi="Cambria Math"/>
+                </w:rPr>
+                <m:t>E(X)</m:t>
+              </m:r>
+            </m:e>
+            <m:sup>
+              <m:r>
+                <w:rPr>
+                  <w:rFonts w:ascii="Cambria Math" w:hAnsi="Cambria Math"/>
+                </w:rPr>
+                <m:t>2</m:t>
+              </m:r>
+            </m:sup>
+          </m:sSup>
+          <m:r>
+            <w:rPr>
+              <w:rFonts w:ascii="Cambria Math" w:hAnsi="Cambria Math"/>
+            </w:rPr>
+            <m:t>=</m:t>
+          </m:r>
+          <m:sSup>
+            <m:sSupPr>
+              <m:ctrlPr>
+                <w:rPr>
+                  <w:rFonts w:ascii="Cambria Math" w:hAnsi="Cambria Math"/>
+                  <w:i/>
+                </w:rPr>
+              </m:ctrlPr>
+            </m:sSupPr>
+            <m:e>
+              <m:r>
+                <w:rPr>
+                  <w:rFonts w:ascii="Cambria Math" w:hAnsi="Cambria Math"/>
+                </w:rPr>
+                <m:t>(</m:t>
+              </m:r>
+              <m:f>
+                <m:fPr>
+                  <m:ctrlPr>
+                    <w:rPr>
+                      <w:rFonts w:ascii="Cambria Math" w:hAnsi="Cambria Math"/>
+                      <w:i/>
+                    </w:rPr>
+                  </m:ctrlPr>
+                </m:fPr>
+                <m:num>
+                  <m:r>
+                    <w:rPr>
+                      <w:rFonts w:ascii="Cambria Math" w:hAnsi="Cambria Math"/>
+                    </w:rPr>
+                    <m:t>100</m:t>
+                  </m:r>
+                  <m:r>
+                    <w:rPr>
+                      <w:rFonts w:ascii="Cambria Math" w:hAnsi="Cambria Math"/>
+                    </w:rPr>
+                    <m:t>+</m:t>
+                  </m:r>
+                  <m:r>
+                    <w:rPr>
+                      <w:rFonts w:ascii="Cambria Math" w:hAnsi="Cambria Math"/>
+                    </w:rPr>
+                    <m:t>100</m:t>
+                  </m:r>
+                  <m:r>
+                    <w:rPr>
+                      <w:rFonts w:ascii="Cambria Math" w:hAnsi="Cambria Math"/>
+                    </w:rPr>
+                    <m:t>+…+255</m:t>
+                  </m:r>
+                </m:num>
+                <m:den>
+                  <m:r>
+                    <w:rPr>
+                      <w:rFonts w:ascii="Cambria Math" w:hAnsi="Cambria Math"/>
+                    </w:rPr>
+                    <m:t>100</m:t>
+                  </m:r>
+                </m:den>
+              </m:f>
+              <m:r>
+                <w:rPr>
+                  <w:rFonts w:ascii="Cambria Math" w:hAnsi="Cambria Math"/>
+                </w:rPr>
+                <m:t>)</m:t>
+              </m:r>
+            </m:e>
+            <m:sup>
+              <m:r>
+                <w:rPr>
+                  <w:rFonts w:ascii="Cambria Math" w:hAnsi="Cambria Math"/>
+                </w:rPr>
+                <m:t>2</m:t>
+              </m:r>
+            </m:sup>
+          </m:sSup>
+          <m:r>
+            <w:rPr>
+              <w:rFonts w:ascii="Cambria Math" w:hAnsi="Cambria Math"/>
+            </w:rPr>
+            <m:t>=</m:t>
+          </m:r>
+          <m:r>
+            <w:rPr>
+              <w:rFonts w:ascii="Cambria Math" w:hAnsi="Cambria Math"/>
+            </w:rPr>
+            <m:t>31506.25</m:t>
+          </m:r>
+        </m:oMath>
+      </m:oMathPara>
+    </w:p>
+    <w:p>
+      <w:pPr>
+        <w:jc w:val="center"/>
+        <w:rPr>
+          <w:rFonts w:eastAsiaTheme="minorEastAsia"/>
+        </w:rPr>
+      </w:pPr>
+      <w:r>
+        <w:rPr>
+          <w:rFonts w:eastAsiaTheme="minorEastAsia"/>
+        </w:rPr>
+        <w:t>Daraus folgt:</w:t>
+      </w:r>
+    </w:p>
+    <w:p>
+      <w:pPr>
+        <w:jc w:val="center"/>
+        <w:rPr>
+          <w:rFonts w:eastAsiaTheme="minorEastAsia"/>
+        </w:rPr>
+      </w:pPr>
+      <m:oMath>
+        <m:r>
+          <w:rPr>
+            <w:rFonts w:ascii="Cambria Math" w:eastAsiaTheme="minorEastAsia" w:hAnsi="Cambria Math"/>
+          </w:rPr>
+          <m:t>V</m:t>
+        </m:r>
+        <m:d>
+          <m:dPr>
+            <m:ctrlPr>
+              <w:rPr>
+                <w:rFonts w:ascii="Cambria Math" w:eastAsiaTheme="minorEastAsia" w:hAnsi="Cambria Math"/>
+                <w:i/>
+              </w:rPr>
+            </m:ctrlPr>
+          </m:dPr>
+          <m:e>
+            <m:r>
+              <w:rPr>
+                <w:rFonts w:ascii="Cambria Math" w:eastAsiaTheme="minorEastAsia" w:hAnsi="Cambria Math"/>
+              </w:rPr>
+              <m:t>X</m:t>
+            </m:r>
+          </m:e>
+        </m:d>
+        <m:r>
+          <w:rPr>
+            <w:rFonts w:ascii="Cambria Math" w:eastAsiaTheme="minorEastAsia" w:hAnsi="Cambria Math"/>
+          </w:rPr>
+          <m:t>=</m:t>
+        </m:r>
+        <m:r>
+          <w:rPr>
+            <w:rFonts w:ascii="Cambria Math" w:eastAsiaTheme="minorEastAsia" w:hAnsi="Cambria Math"/>
+          </w:rPr>
+          <m:t>37512.5</m:t>
+        </m:r>
+        <m:r>
+          <w:rPr>
+            <w:rFonts w:ascii="Cambria Math" w:eastAsiaTheme="minorEastAsia" w:hAnsi="Cambria Math"/>
+          </w:rPr>
+          <m:t>-</m:t>
+        </m:r>
+        <m:r>
+          <w:rPr>
+            <w:rFonts w:ascii="Cambria Math" w:eastAsiaTheme="minorEastAsia" w:hAnsi="Cambria Math"/>
+          </w:rPr>
+          <m:t>31506.25</m:t>
+        </m:r>
+        <m:r>
+          <w:rPr>
+            <w:rFonts w:ascii="Cambria Math" w:eastAsiaTheme="minorEastAsia" w:hAnsi="Cambria Math"/>
+          </w:rPr>
+          <m:t>=</m:t>
+        </m:r>
+        <m:r>
+          <w:rPr>
+            <w:rFonts w:ascii="Cambria Math" w:eastAsiaTheme="minorEastAsia" w:hAnsi="Cambria Math"/>
+          </w:rPr>
+          <m:t>6006.2</m:t>
+        </m:r>
+        <m:r>
+          <w:rPr>
+            <w:rFonts w:ascii="Cambria Math" w:eastAsiaTheme="minorEastAsia" w:hAnsi="Cambria Math"/>
+          </w:rPr>
+          <m:t>5</m:t>
+        </m:r>
+      </m:oMath>
+      <w:r>
+        <w:rPr>
+          <w:rFonts w:eastAsiaTheme="minorEastAsia"/>
+          <w:iCs/>
+        </w:rPr>
+        <w:t xml:space="preserve"> und somit</w:t>
+      </w:r>
+      <w:r>
+        <w:rPr>
+          <w:rFonts w:eastAsiaTheme="minorEastAsia"/>
+          <w:iCs/>
+        </w:rPr>
+        <w:t xml:space="preserve">, </w:t>
+      </w:r>
+      <m:oMath>
+        <m:r>
+          <w:rPr>
+            <w:rFonts w:ascii="Cambria Math" w:eastAsiaTheme="minorEastAsia" w:hAnsi="Cambria Math"/>
+          </w:rPr>
+          <m:t>σ</m:t>
+        </m:r>
+        <m:d>
+          <m:dPr>
+            <m:ctrlPr>
+              <w:rPr>
+                <w:rFonts w:ascii="Cambria Math" w:eastAsiaTheme="minorEastAsia" w:hAnsi="Cambria Math"/>
+                <w:i/>
+              </w:rPr>
+            </m:ctrlPr>
+          </m:dPr>
+          <m:e>
+            <m:r>
+              <w:rPr>
+                <w:rFonts w:ascii="Cambria Math" w:eastAsiaTheme="minorEastAsia" w:hAnsi="Cambria Math"/>
+              </w:rPr>
+              <m:t>X</m:t>
+            </m:r>
+          </m:e>
+        </m:d>
+        <m:r>
+          <w:rPr>
+            <w:rFonts w:ascii="Cambria Math" w:eastAsiaTheme="minorEastAsia" w:hAnsi="Cambria Math"/>
+          </w:rPr>
+          <m:t>=</m:t>
+        </m:r>
+        <m:rad>
+          <m:radPr>
+            <m:degHide m:val="1"/>
+            <m:ctrlPr>
+              <w:rPr>
+                <w:rFonts w:ascii="Cambria Math" w:eastAsiaTheme="minorEastAsia" w:hAnsi="Cambria Math"/>
+                <w:i/>
+              </w:rPr>
+            </m:ctrlPr>
+          </m:radPr>
+          <m:deg/>
+          <m:e>
+            <m:r>
+              <w:rPr>
+                <w:rFonts w:ascii="Cambria Math" w:eastAsiaTheme="minorEastAsia" w:hAnsi="Cambria Math"/>
+              </w:rPr>
+              <m:t>6006.25</m:t>
+            </m:r>
+          </m:e>
+        </m:rad>
+        <m:r>
+          <w:rPr>
+            <w:rFonts w:ascii="Cambria Math" w:eastAsiaTheme="minorEastAsia" w:hAnsi="Cambria Math"/>
+          </w:rPr>
+          <m:t>=</m:t>
+        </m:r>
+        <m:r>
+          <w:rPr>
+            <w:rFonts w:ascii="Cambria Math" w:eastAsiaTheme="minorEastAsia" w:hAnsi="Cambria Math"/>
+          </w:rPr>
+          <m:t>77.5</m:t>
+        </m:r>
+      </m:oMath>
+      <w:r>
+        <w:rPr>
+          <w:rFonts w:eastAsiaTheme="minorEastAsia"/>
+        </w:rPr>
+        <w:t>.</w:t>
+      </w:r>
+    </w:p>
+    <w:p>
+      <w:pPr>
+        <w:rPr>
+          <w:rFonts w:eastAsiaTheme="minorEastAsia"/>
+        </w:rPr>
+      </w:pPr>
+      <w:r>
+        <w:rPr>
+          <w:rFonts w:eastAsiaTheme="minorEastAsia"/>
+        </w:rPr>
+        <w:t>Wenn also eine Figur auf dem weißen Feld ist, hat dieses Feld eine Standardabweichung von 77.5 statt 0. Diese Information, beziehungsweise die Differenz der Standardabweichungen vor und nach einem Zug, kann zusätzlich verwendet werden, um zu erkennen, welches Feld durch einen Zug betroffen ist.</w:t>
+      </w:r>
+    </w:p>
+    <w:p>
+      <w:pPr>
+        <w:rPr>
+          <w:rFonts w:eastAsiaTheme="minorEastAsia"/>
+        </w:rPr>
+      </w:pPr>
+    </w:p>
+    <w:p>
+      <w:pPr>
+        <w:rPr>
+          <w:rFonts w:eastAsiaTheme="minorEastAsia"/>
+        </w:rPr>
+      </w:pPr>
+      <w:r>
+        <w:rPr>
+          <w:rFonts w:eastAsiaTheme="minorEastAsia"/>
+        </w:rPr>
+        <w:t xml:space="preserve">In der Praxis wird jedoch nicht jeder Pixel die Werte 255 haben, und somit wird die Standardabweichung ungleich 0 sein, wobei sich diese auch mit verschiedenen Lichtverhältnissen ändert. Dadurch wird auch auf Feldern, die nicht von einem Zug betroffen sind, eine Differenz in der Standardabweichung zu erkennen sein. Die Idee hierbei ist, dass zwischen zwei Aufnahmen die RGB-Werte eines Feldes sich durch zum Beispiel ändernde Lichtintensität gleichmäßig verändern, wodurch sich der Durchschnitt der RGB-Werte ändert, die Standardabweichung jedoch weitgehend </w:t>
+      </w:r>
+      <w:proofErr w:type="gramStart"/>
+      <w:r>
+        <w:rPr>
+          <w:rFonts w:eastAsiaTheme="minorEastAsia"/>
+        </w:rPr>
+        <w:t>gleich bleibt</w:t>
+      </w:r>
+      <w:proofErr w:type="gramEnd"/>
+      <w:r>
+        <w:rPr>
+          <w:rFonts w:eastAsiaTheme="minorEastAsia"/>
+        </w:rPr>
+        <w:t xml:space="preserve">, da die Werte sich um den veränderten Mittelwert streuen. Haben zum Beispiel die Pixel in einem weißen Feld mit 100 Pixeln die Werte für den </w:t>
+      </w:r>
+      <w:proofErr w:type="spellStart"/>
+      <w:r>
+        <w:rPr>
+          <w:rFonts w:eastAsiaTheme="minorEastAsia"/>
+        </w:rPr>
+        <w:t>Rotkanal</w:t>
+      </w:r>
+      <w:proofErr w:type="spellEnd"/>
+      <w:r>
+        <w:rPr>
+          <w:rFonts w:eastAsiaTheme="minorEastAsia"/>
+        </w:rPr>
+        <w:t xml:space="preserve"> von </w:t>
+      </w:r>
+      <w:proofErr w:type="gramStart"/>
+      <w:r>
+        <w:rPr>
+          <w:rFonts w:eastAsiaTheme="minorEastAsia"/>
+        </w:rPr>
+        <w:t>50 Mal</w:t>
+      </w:r>
+      <w:proofErr w:type="gramEnd"/>
+      <w:r>
+        <w:rPr>
+          <w:rFonts w:eastAsiaTheme="minorEastAsia"/>
+        </w:rPr>
+        <w:t xml:space="preserve"> 220 und 50 Mal 240, ergibt sich eine Standardabweichung von 10. Ändern sich alle Werte um -10, also 50 Mal 210 und 50 Mal 230, ändert sich der RGB-Durchschnitt um 10, jedoch </w:t>
+      </w:r>
+      <w:r>
+        <w:rPr>
+          <w:rFonts w:eastAsiaTheme="minorEastAsia"/>
+        </w:rPr>
+        <w:lastRenderedPageBreak/>
+        <w:t>bleibt die Standardabweichung bei 10 und somit gleich wie zuvor. Dies trägt zur richtigen Erkennung des richtigen Feldes bei.</w:t>
+      </w:r>
+    </w:p>
+    <w:p>
+      <w:pPr>
+        <w:rPr>
+          <w:rFonts w:eastAsiaTheme="minorEastAsia"/>
+        </w:rPr>
+      </w:pPr>
+    </w:p>
+    <w:p>
+      <w:pPr>
+        <w:rPr>
+          <w:rFonts w:eastAsiaTheme="minorEastAsia"/>
+          <w:iCs/>
+        </w:rPr>
+      </w:pPr>
+      <w:r>
+        <w:rPr>
+          <w:rFonts w:eastAsiaTheme="minorEastAsia"/>
+        </w:rPr>
+        <w:t>Diese Verbesserung im Algorithmus kann jedoch durch die vorher genannte Anpassung eingeschränkt werden, bei der nur der mittlere Teil eines Feldes betrachtet wird. Wird der betrachtete Bereich zu klein gewählt, kann es dazu kommen, dass nur noch der Bereich betrachtet wird, wo die Figur zu sehen ist und kein Teil mehr vom weißen Feld. Betrachtet man die Standardabweichung von einem zuvor weißen unbesetzten Feld und einem danach besetzten Feld oder umgekehrt, ist die Standardabweichung in beiden Fällen 0, da jeder Wert gleich ist. Die Differenz ist somit auch 0 und trägt nicht zur Erkennung der betroffenen Felder bei. Es ist also wichtig, den Bereich möglichst klein zu wählen, jedoch nicht so klein, dass der Bereich eine ganze Figur abdecken kann.</w:t>
+      </w:r>
+      <w:r>
+        <w:rPr>
+          <w:rFonts w:eastAsiaTheme="minorEastAsia"/>
+          <w:iCs/>
+        </w:rPr>
+        <w:drawing>
+          <wp:inline distT="0" distB="0" distL="0" distR="0" wp14:anchorId="09FD782F" wp14:editId="5BF862E9">
+            <wp:extent cx="2445488" cy="2369184"/>
+            <wp:effectExtent l="0" t="0" r="0" b="0"/>
+            <wp:docPr id="392450051" name="Grafik 1" descr="Ein Bild, das Rechteck, Quadrat, Reihe, Bilderrahmen enthält.&#10;&#10;Automatisch generierte Beschreibung"/>
+            <wp:cNvGraphicFramePr>
+              <a:graphicFrameLocks xmlns:a="http://schemas.openxmlformats.org/drawingml/2006/main" noChangeAspect="1"/>
+            </wp:cNvGraphicFramePr>
+            <a:graphic xmlns:a="http://schemas.openxmlformats.org/drawingml/2006/main">
+              <a:graphicData uri="http://schemas.openxmlformats.org/drawingml/2006/picture">
+                <pic:pic xmlns:pic="http://schemas.openxmlformats.org/drawingml/2006/picture">
+                  <pic:nvPicPr>
+                    <pic:cNvPr id="392450051" name="Grafik 1" descr="Ein Bild, das Rechteck, Quadrat, Reihe, Bilderrahmen enthält.&#10;&#10;Automatisch generierte Beschreibung"/>
+                    <pic:cNvPicPr/>
+                  </pic:nvPicPr>
+                  <pic:blipFill>
+                    <a:blip r:embed="rId29"/>
+                    <a:stretch>
+                      <a:fillRect/>
+                    </a:stretch>
+                  </pic:blipFill>
+                  <pic:spPr>
+                    <a:xfrm>
+                      <a:off x="0" y="0"/>
+                      <a:ext cx="2457260" cy="2380589"/>
+                    </a:xfrm>
+                    <a:prstGeom prst="rect">
+                      <a:avLst/>
+                    </a:prstGeom>
+                  </pic:spPr>
+                </pic:pic>
+              </a:graphicData>
+            </a:graphic>
+          </wp:inline>
+        </w:drawing>
+      </w:r>
+      <w:r>
+        <w:rPr>
+          <w:rFonts w:eastAsiaTheme="minorEastAsia"/>
+          <w:iCs/>
+        </w:rPr>
+        <w:drawing>
+          <wp:inline distT="0" distB="0" distL="0" distR="0" wp14:anchorId="4E7845EB" wp14:editId="3D9FACE5">
+            <wp:extent cx="2339163" cy="2369853"/>
+            <wp:effectExtent l="0" t="0" r="0" b="0"/>
+            <wp:docPr id="145599776" name="Grafik 1" descr="Ein Bild, das Rechteck, Screenshot, Quadrat, Design enthält.&#10;&#10;Automatisch generierte Beschreibung"/>
+            <wp:cNvGraphicFramePr>
+              <a:graphicFrameLocks xmlns:a="http://schemas.openxmlformats.org/drawingml/2006/main" noChangeAspect="1"/>
+            </wp:cNvGraphicFramePr>
+            <a:graphic xmlns:a="http://schemas.openxmlformats.org/drawingml/2006/main">
+              <a:graphicData uri="http://schemas.openxmlformats.org/drawingml/2006/picture">
+                <pic:pic xmlns:pic="http://schemas.openxmlformats.org/drawingml/2006/picture">
+                  <pic:nvPicPr>
+                    <pic:cNvPr id="145599776" name="Grafik 1" descr="Ein Bild, das Rechteck, Screenshot, Quadrat, Design enthält.&#10;&#10;Automatisch generierte Beschreibung"/>
+                    <pic:cNvPicPr/>
+                  </pic:nvPicPr>
+                  <pic:blipFill>
+                    <a:blip r:embed="rId30"/>
+                    <a:stretch>
+                      <a:fillRect/>
+                    </a:stretch>
+                  </pic:blipFill>
+                  <pic:spPr>
+                    <a:xfrm>
+                      <a:off x="0" y="0"/>
+                      <a:ext cx="2345687" cy="2376463"/>
+                    </a:xfrm>
+                    <a:prstGeom prst="rect">
+                      <a:avLst/>
+                    </a:prstGeom>
+                  </pic:spPr>
+                </pic:pic>
+              </a:graphicData>
+            </a:graphic>
+          </wp:inline>
+        </w:drawing>
+      </w:r>
+      <w:r>
+        <w:rPr>
+          <w:noProof/>
+        </w:rPr>
+        <w:t xml:space="preserve"> </w:t>
+      </w:r>
+    </w:p>
+    <w:p>
+      <w:r>
+        <w:rPr>
+          <w:noProof/>
+          <w:szCs w:val="24"/>
+        </w:rPr>
+        <w:lastRenderedPageBreak/>
+        <w:drawing>
+          <wp:anchor distT="0" distB="0" distL="114300" distR="114300" simplePos="0" relativeHeight="251662336" behindDoc="0" locked="0" layoutInCell="1" allowOverlap="1" wp14:anchorId="046D6BFA" wp14:editId="74D4197A">
+            <wp:simplePos x="0" y="0"/>
+            <wp:positionH relativeFrom="column">
+              <wp:posOffset>2954020</wp:posOffset>
+            </wp:positionH>
+            <wp:positionV relativeFrom="paragraph">
+              <wp:posOffset>276225</wp:posOffset>
+            </wp:positionV>
+            <wp:extent cx="1794510" cy="1799590"/>
+            <wp:effectExtent l="0" t="0" r="0" b="0"/>
+            <wp:wrapTopAndBottom/>
+            <wp:docPr id="1830331866" name="Grafik 1" descr="Ein Bild, das Rechteck, Screenshot, Quadrat, Design enthält.&#10;&#10;Automatisch generierte Beschreibung"/>
+            <wp:cNvGraphicFramePr>
+              <a:graphicFrameLocks xmlns:a="http://schemas.openxmlformats.org/drawingml/2006/main" noChangeAspect="1"/>
+            </wp:cNvGraphicFramePr>
+            <a:graphic xmlns:a="http://schemas.openxmlformats.org/drawingml/2006/main">
+              <a:graphicData uri="http://schemas.openxmlformats.org/drawingml/2006/picture">
+                <pic:pic xmlns:pic="http://schemas.openxmlformats.org/drawingml/2006/picture">
+                  <pic:nvPicPr>
+                    <pic:cNvPr id="1146664150" name="Grafik 1" descr="Ein Bild, das Rechteck, Screenshot, Quadrat, Design enthält.&#10;&#10;Automatisch generierte Beschreibung"/>
+                    <pic:cNvPicPr/>
+                  </pic:nvPicPr>
+                  <pic:blipFill>
+                    <a:blip r:embed="rId18">
+                      <a:extLst>
+                        <a:ext uri="{28A0092B-C50C-407E-A947-70E740481C1C}">
+                          <a14:useLocalDpi xmlns:a14="http://schemas.microsoft.com/office/drawing/2010/main" val="0"/>
+                        </a:ext>
+                      </a:extLst>
+                    </a:blip>
+                    <a:stretch>
+                      <a:fillRect/>
+                    </a:stretch>
+                  </pic:blipFill>
+                  <pic:spPr>
+                    <a:xfrm>
+                      <a:off x="0" y="0"/>
+                      <a:ext cx="1794510" cy="1799590"/>
+                    </a:xfrm>
+                    <a:prstGeom prst="rect">
+                      <a:avLst/>
+                    </a:prstGeom>
+                  </pic:spPr>
+                </pic:pic>
+              </a:graphicData>
+            </a:graphic>
+          </wp:anchor>
+        </w:drawing>
+      </w:r>
+      <w:r>
+        <w:rPr>
+          <w:noProof/>
+          <w:szCs w:val="24"/>
+        </w:rPr>
+        <w:drawing>
+          <wp:anchor distT="0" distB="0" distL="114300" distR="114300" simplePos="0" relativeHeight="251663360" behindDoc="0" locked="0" layoutInCell="1" allowOverlap="1" wp14:anchorId="07E25E5A" wp14:editId="124A4E15">
+            <wp:simplePos x="0" y="0"/>
+            <wp:positionH relativeFrom="column">
+              <wp:posOffset>0</wp:posOffset>
+            </wp:positionH>
+            <wp:positionV relativeFrom="paragraph">
+              <wp:posOffset>294005</wp:posOffset>
+            </wp:positionV>
+            <wp:extent cx="1815561" cy="1800000"/>
+            <wp:effectExtent l="0" t="0" r="0" b="0"/>
+            <wp:wrapTopAndBottom/>
+            <wp:docPr id="763312226" name="Grafik 1" descr="Ein Bild, das Rechteck, weiß, Rahmen enthält.&#10;&#10;Automatisch generierte Beschreibung"/>
+            <wp:cNvGraphicFramePr>
+              <a:graphicFrameLocks xmlns:a="http://schemas.openxmlformats.org/drawingml/2006/main" noChangeAspect="1"/>
+            </wp:cNvGraphicFramePr>
+            <a:graphic xmlns:a="http://schemas.openxmlformats.org/drawingml/2006/main">
+              <a:graphicData uri="http://schemas.openxmlformats.org/drawingml/2006/picture">
+                <pic:pic xmlns:pic="http://schemas.openxmlformats.org/drawingml/2006/picture">
+                  <pic:nvPicPr>
+                    <pic:cNvPr id="577541214" name="Grafik 1" descr="Ein Bild, das Rechteck, weiß, Rahmen enthält.&#10;&#10;Automatisch generierte Beschreibung"/>
+                    <pic:cNvPicPr/>
+                  </pic:nvPicPr>
+                  <pic:blipFill>
+                    <a:blip r:embed="rId19">
+                      <a:extLst>
+                        <a:ext uri="{28A0092B-C50C-407E-A947-70E740481C1C}">
+                          <a14:useLocalDpi xmlns:a14="http://schemas.microsoft.com/office/drawing/2010/main" val="0"/>
+                        </a:ext>
+                      </a:extLst>
+                    </a:blip>
+                    <a:stretch>
+                      <a:fillRect/>
+                    </a:stretch>
+                  </pic:blipFill>
+                  <pic:spPr>
+                    <a:xfrm>
+                      <a:off x="0" y="0"/>
+                      <a:ext cx="1815561" cy="1800000"/>
+                    </a:xfrm>
+                    <a:prstGeom prst="rect">
+                      <a:avLst/>
+                    </a:prstGeom>
+                  </pic:spPr>
+                </pic:pic>
+              </a:graphicData>
+            </a:graphic>
+          </wp:anchor>
+        </w:drawing>
+      </w:r>
+      <w:r>
+        <w:rPr>
+          <w:szCs w:val="24"/>
+        </w:rPr>
+        <w:br/>
+      </w:r>
+      <w:r>
+        <w:rPr>
+          <w:szCs w:val="24"/>
+        </w:rPr>
+        <w:br/>
+      </w:r>
+    </w:p>
+    <w:p>
+      <w:pPr>
+        <w:rPr>
+          <w:szCs w:val="24"/>
+        </w:rPr>
+      </w:pPr>
+      <w:r>
+        <w:t xml:space="preserve">Die Standardabweichung ist ein Maß für die Streuung oder Verteilung der Werte </w:t>
+      </w:r>
+      <w:r>
+        <w:t>eine Zufallsvariable</w:t>
+      </w:r>
+      <w:r>
+        <w:t xml:space="preserve"> um ihren Erwartungswert. Sie wird häufig in der Statistik verwendet, um die Genauigkeit und Zuverlässigkeit von Daten zu beurteilen. Die Berechnung der Standardabweichung basiert auf der Varianz, welche die durchschnittliche quadrierte Abweichung vom Erwartungswert darstellt.</w:t>
+      </w:r>
+      <w:r>
+        <w:rPr>
+          <w:rFonts w:eastAsiaTheme="minorEastAsia"/>
+        </w:rPr>
+        <w:t xml:space="preserve"> </w:t>
+      </w:r>
+      <w:r>
+        <w:rPr>
+          <w:rFonts w:eastAsiaTheme="minorEastAsia"/>
+        </w:rPr>
+        <w:t>[5]</w:t>
+      </w:r>
+    </w:p>
+    <w:p>
+      <w:pPr>
+        <w:rPr>
+          <w:rFonts w:eastAsiaTheme="minorEastAsia"/>
+        </w:rPr>
+      </w:pPr>
+      <w:r>
+        <w:t xml:space="preserve">Die Varianz </w:t>
+      </w:r>
+      <w:r>
+        <w:t xml:space="preserve"> </w:t>
+      </w:r>
+      <m:oMath>
+        <m:r>
+          <w:rPr>
+            <w:rFonts w:ascii="Cambria Math" w:hAnsi="Cambria Math"/>
+          </w:rPr>
+          <m:t>V</m:t>
+        </m:r>
+        <m:d>
+          <m:dPr>
+            <m:ctrlPr>
+              <w:rPr>
+                <w:rFonts w:ascii="Cambria Math" w:hAnsi="Cambria Math"/>
+                <w:i/>
+              </w:rPr>
+            </m:ctrlPr>
+          </m:dPr>
+          <m:e>
+            <m:r>
+              <w:rPr>
+                <w:rFonts w:ascii="Cambria Math" w:hAnsi="Cambria Math"/>
+              </w:rPr>
+              <m:t>X</m:t>
+            </m:r>
+          </m:e>
+        </m:d>
+      </m:oMath>
+      <w:r>
+        <w:rPr>
+          <w:rFonts w:eastAsiaTheme="minorEastAsia"/>
+        </w:rPr>
+        <w:t xml:space="preserve"> </w:t>
+      </w:r>
+      <w:r>
+        <w:t>eine Zufallsvariable</w:t>
+      </w:r>
+      <w:r>
+        <w:t xml:space="preserve"> </w:t>
+      </w:r>
+      <m:oMath>
+        <m:r>
+          <w:rPr>
+            <w:rFonts w:ascii="Cambria Math" w:hAnsi="Cambria Math"/>
+          </w:rPr>
+          <m:t>X</m:t>
+        </m:r>
+      </m:oMath>
+      <w:r>
+        <w:t xml:space="preserve"> ist definiert als der Erwartungswert der quadrierten Abweichung vom Erwartungswert</w:t>
+      </w:r>
+      <w:r>
+        <w:t xml:space="preserve"> und kann berechnet werden durch:</w:t>
+      </w:r>
+    </w:p>
+    <w:p>
+      <w:pPr>
+        <w:jc w:val="center"/>
+      </w:pPr>
+      <m:oMath>
+        <m:r>
+          <w:rPr>
+            <w:rFonts w:ascii="Cambria Math" w:hAnsi="Cambria Math"/>
+          </w:rPr>
+          <m:t>V</m:t>
+        </m:r>
+        <m:d>
+          <m:dPr>
+            <m:ctrlPr>
+              <w:rPr>
+                <w:rFonts w:ascii="Cambria Math" w:hAnsi="Cambria Math"/>
+                <w:i/>
+              </w:rPr>
+            </m:ctrlPr>
+          </m:dPr>
+          <m:e>
+            <m:r>
+              <w:rPr>
+                <w:rFonts w:ascii="Cambria Math" w:hAnsi="Cambria Math"/>
+              </w:rPr>
+              <m:t>X</m:t>
+            </m:r>
+          </m:e>
+        </m:d>
+        <m:r>
+          <w:rPr>
+            <w:rFonts w:ascii="Cambria Math" w:eastAsia="Cambria Math" w:hAnsi="Cambria Math" w:cs="Cambria Math"/>
+          </w:rPr>
+          <m:t>=</m:t>
+        </m:r>
+        <m:r>
+          <m:rPr>
+            <m:sty m:val="p"/>
+          </m:rPr>
+          <w:rPr>
+            <w:rFonts w:ascii="Cambria Math" w:hAnsi="Cambria Math"/>
+          </w:rPr>
+          <m:t>E</m:t>
+        </m:r>
+        <m:d>
+          <m:dPr>
+            <m:ctrlPr>
+              <w:rPr>
+                <w:rFonts w:ascii="Cambria Math" w:hAnsi="Cambria Math"/>
+              </w:rPr>
+            </m:ctrlPr>
+          </m:dPr>
+          <m:e>
+            <m:sSup>
+              <m:sSupPr>
+                <m:ctrlPr>
+                  <w:rPr>
+                    <w:rFonts w:ascii="Cambria Math" w:hAnsi="Cambria Math"/>
+                  </w:rPr>
+                </m:ctrlPr>
+              </m:sSupPr>
+              <m:e>
+                <m:r>
+                  <w:rPr>
+                    <w:rFonts w:ascii="Cambria Math" w:hAnsi="Cambria Math"/>
+                  </w:rPr>
+                  <m:t>X</m:t>
+                </m:r>
+              </m:e>
+              <m:sup>
+                <m:r>
+                  <w:rPr>
+                    <w:rFonts w:ascii="Cambria Math" w:hAnsi="Cambria Math"/>
+                  </w:rPr>
+                  <m:t>2</m:t>
+                </m:r>
+              </m:sup>
+            </m:sSup>
+            <m:ctrlPr>
+              <w:rPr>
+                <w:rFonts w:ascii="Cambria Math" w:hAnsi="Cambria Math"/>
+                <w:i/>
+              </w:rPr>
+            </m:ctrlPr>
+          </m:e>
+        </m:d>
+        <m:r>
+          <w:rPr>
+            <w:rFonts w:ascii="Cambria Math" w:hAnsi="Cambria Math"/>
+          </w:rPr>
+          <m:t xml:space="preserve">- </m:t>
+        </m:r>
+        <m:sSup>
+          <m:sSupPr>
+            <m:ctrlPr>
+              <w:rPr>
+                <w:rFonts w:ascii="Cambria Math" w:hAnsi="Cambria Math"/>
+                <w:i/>
+              </w:rPr>
+            </m:ctrlPr>
+          </m:sSupPr>
+          <m:e>
+            <m:r>
+              <w:rPr>
+                <w:rFonts w:ascii="Cambria Math" w:hAnsi="Cambria Math"/>
+              </w:rPr>
+              <m:t>E(X)</m:t>
+            </m:r>
+          </m:e>
+          <m:sup>
+            <m:r>
+              <w:rPr>
+                <w:rFonts w:ascii="Cambria Math" w:hAnsi="Cambria Math"/>
+              </w:rPr>
+              <m:t>2</m:t>
+            </m:r>
+          </m:sup>
+        </m:sSup>
+      </m:oMath>
+      <w:r>
+        <w:rPr>
+          <w:rFonts w:eastAsiaTheme="minorEastAsia"/>
+        </w:rPr>
+        <w:t xml:space="preserve"> [5]</w:t>
+      </w:r>
+    </w:p>
+    <w:p>
+      <w:r>
+        <w:t xml:space="preserve">Die Standardabweichung </w:t>
+      </w:r>
+      <m:oMath>
+        <m:r>
+          <w:rPr>
+            <w:rFonts w:ascii="Cambria Math" w:hAnsi="Cambria Math"/>
+          </w:rPr>
+          <m:t>σ(X)</m:t>
+        </m:r>
+      </m:oMath>
+      <w:r>
+        <w:rPr>
+          <w:rStyle w:val="mord"/>
+          <w:rFonts w:eastAsiaTheme="minorEastAsia"/>
+        </w:rPr>
+        <w:t xml:space="preserve"> </w:t>
+      </w:r>
+      <w:r>
+        <w:t>ist die Quadratwurzel der Varianz</w:t>
+      </w:r>
+      <w:r>
+        <w:t>:</w:t>
+      </w:r>
+    </w:p>
+    <w:p>
+      <w:pPr>
+        <w:jc w:val="center"/>
+        <w:rPr>
+          <w:rFonts w:eastAsiaTheme="minorEastAsia"/>
+        </w:rPr>
+      </w:pPr>
+      <m:oMath>
+        <m:r>
+          <w:rPr>
+            <w:rFonts w:ascii="Cambria Math" w:eastAsiaTheme="minorEastAsia" w:hAnsi="Cambria Math"/>
+          </w:rPr>
+          <m:t>σ</m:t>
+        </m:r>
+        <m:d>
+          <m:dPr>
+            <m:ctrlPr>
+              <w:rPr>
+                <w:rFonts w:ascii="Cambria Math" w:eastAsiaTheme="minorEastAsia" w:hAnsi="Cambria Math"/>
+                <w:i/>
+              </w:rPr>
+            </m:ctrlPr>
+          </m:dPr>
+          <m:e>
+            <m:r>
+              <w:rPr>
+                <w:rFonts w:ascii="Cambria Math" w:eastAsiaTheme="minorEastAsia" w:hAnsi="Cambria Math"/>
+              </w:rPr>
+              <m:t>X</m:t>
+            </m:r>
+          </m:e>
+        </m:d>
+        <m:r>
+          <w:rPr>
+            <w:rFonts w:ascii="Cambria Math" w:eastAsiaTheme="minorEastAsia" w:hAnsi="Cambria Math"/>
+          </w:rPr>
+          <m:t xml:space="preserve">= </m:t>
+        </m:r>
+        <m:rad>
+          <m:radPr>
+            <m:degHide m:val="1"/>
+            <m:ctrlPr>
+              <w:rPr>
+                <w:rFonts w:ascii="Cambria Math" w:eastAsiaTheme="minorEastAsia" w:hAnsi="Cambria Math"/>
+                <w:i/>
+              </w:rPr>
+            </m:ctrlPr>
+          </m:radPr>
+          <m:deg/>
+          <m:e>
+            <m:r>
+              <w:rPr>
+                <w:rFonts w:ascii="Cambria Math" w:eastAsiaTheme="minorEastAsia" w:hAnsi="Cambria Math"/>
+              </w:rPr>
+              <m:t>V(X)</m:t>
+            </m:r>
+          </m:e>
+        </m:rad>
+      </m:oMath>
+      <w:r>
+        <w:rPr>
+          <w:rFonts w:eastAsiaTheme="minorEastAsia"/>
+        </w:rPr>
+        <w:t xml:space="preserve"> [5]</w:t>
+      </w:r>
+    </w:p>
+    <w:p>
+      <w:pPr>
+        <w:rPr>
+          <w:szCs w:val="24"/>
+        </w:rPr>
+      </w:pPr>
+    </w:p>
+    <w:p>
+      <w:pPr>
+        <w:rPr>
+          <w:szCs w:val="24"/>
+        </w:rPr>
+      </w:pPr>
+    </w:p>
+    <w:p>
+      <w:pPr>
+        <w:rPr>
+          <w:szCs w:val="24"/>
+        </w:rPr>
+      </w:pPr>
+      <w:r>
+        <w:rPr>
+          <w:szCs w:val="24"/>
+        </w:rPr>
+        <w:t xml:space="preserve">Eine weitere sehr effektive Maßnahme war die Anpassung des Algorithmus. Es wurde festgestellt, dass benachbarte Felder häufig durch die Überdeckung oder den Schatten einer Figur beeinflusst wurden, insbesondere an den Rändern eines Schachfeldes. Daher wurde der Bereich eines Schachfeldes, in dem die RGB-Werte berechnet werden, verkleinert, indem nur die inneren 80% eines Feldes berücksichtigt wurden. Das Innere eines Feldes wird immer durch das Ziehen einer Figur auf dieses Feld beeinflusst, </w:t>
+      </w:r>
+      <w:r>
+        <w:rPr>
+          <w:szCs w:val="24"/>
+        </w:rPr>
+        <w:lastRenderedPageBreak/>
+        <w:t>während Schatten oder Überdeckungen das Innere eines Feldes viel unwahrscheinlicher beeinflussen oder gar nicht beeinflussen.</w:t>
       </w:r>
     </w:p>
     <w:p>
@@ -14117,7 +15933,7 @@
                     <pic:cNvPicPr/>
                   </pic:nvPicPr>
                   <pic:blipFill rotWithShape="1">
-                    <a:blip r:embed="rId29" cstate="print">
+                    <a:blip r:embed="rId31" cstate="print">
                       <a:extLst>
                         <a:ext uri="{28A0092B-C50C-407E-A947-70E740481C1C}">
                           <a14:useLocalDpi xmlns:a14="http://schemas.microsoft.com/office/drawing/2010/main" val="0"/>
@@ -14160,14 +15976,7 @@
         <w:rPr>
           <w:szCs w:val="24"/>
         </w:rPr>
-        <w:t xml:space="preserve">Diese Anpassung erhöhte die Genauigkeit der Erkennung erheblich und eliminierte die ständigen Fehlinterpretationen auf den Linien 2 und 7 sowie den Reihen b und g, wo die </w:t>
-      </w:r>
-      <w:r>
-        <w:rPr>
-          <w:szCs w:val="24"/>
-        </w:rPr>
-        <w:lastRenderedPageBreak/>
-        <w:t>meisten Überdeckungen und Schatten aufgetreten waren.</w:t>
+        <w:t>Diese Anpassung erhöhte die Genauigkeit der Erkennung erheblich und eliminierte die ständigen Fehlinterpretationen auf den Linien 2 und 7 sowie den Reihen b und g, wo die meisten Überdeckungen und Schatten aufgetreten waren.</w:t>
       </w:r>
       <w:r>
         <w:rPr>
@@ -14190,7 +15999,7 @@
                     <pic:cNvPicPr/>
                   </pic:nvPicPr>
                   <pic:blipFill rotWithShape="1">
-                    <a:blip r:embed="rId30"/>
+                    <a:blip r:embed="rId32"/>
                     <a:srcRect l="8053" r="12839"/>
                     <a:stretch/>
                   </pic:blipFill>
@@ -14243,6 +16052,9 @@
     </w:p>
     <w:p>
       <w:r>
+        <w:rPr>
+          <w:noProof/>
+        </w:rPr>
         <w:lastRenderedPageBreak/>
         <w:drawing>
           <wp:inline distT="0" distB="0" distL="0" distR="0" wp14:anchorId="110BC9E7" wp14:editId="0F3D03C1">
@@ -14260,7 +16072,7 @@
                     <pic:cNvPicPr/>
                   </pic:nvPicPr>
                   <pic:blipFill>
-                    <a:blip r:embed="rId31"/>
+                    <a:blip r:embed="rId33"/>
                     <a:stretch>
                       <a:fillRect/>
                     </a:stretch>
@@ -14687,7 +16499,7 @@
                     </pic:cNvPicPr>
                   </pic:nvPicPr>
                   <pic:blipFill rotWithShape="1">
-                    <a:blip r:embed="rId32">
+                    <a:blip r:embed="rId34">
                       <a:extLst>
                         <a:ext uri="{28A0092B-C50C-407E-A947-70E740481C1C}">
                           <a14:useLocalDpi xmlns:a14="http://schemas.microsoft.com/office/drawing/2010/main" val="0"/>
@@ -15166,7 +16978,7 @@
         </w:rPr>
         <w:t xml:space="preserve">, 175–179 (2014). </w:t>
       </w:r>
-      <w:hyperlink r:id="rId33" w:history="1">
+      <w:hyperlink r:id="rId35" w:history="1">
         <w:r>
           <w:rPr>
             <w:rStyle w:val="Hyperlink"/>
@@ -15200,7 +17012,7 @@
         </w:rPr>
         <w:t xml:space="preserve">[2] </w:t>
       </w:r>
-      <w:hyperlink r:id="rId34" w:history="1">
+      <w:hyperlink r:id="rId36" w:history="1">
         <w:r>
           <w:t xml:space="preserve"> Hartmut Riedel (2005), "Das Aufschreiben von Schachpartien"</w:t>
         </w:r>
@@ -15229,13 +17041,18 @@
       </w:r>
     </w:p>
     <w:p>
+      <w:pPr>
+        <w:rPr>
+          <w:rStyle w:val="Hyperlink"/>
+        </w:rPr>
+      </w:pPr>
       <w:r>
         <w:rPr>
           <w:lang w:val="en-US"/>
         </w:rPr>
         <w:t xml:space="preserve">[4] </w:t>
       </w:r>
-      <w:hyperlink r:id="rId35" w:anchor=":~:text=Image%20processing%20is%20a%20widely,languages%20used%20for%20this%20purpose." w:history="1">
+      <w:hyperlink r:id="rId37" w:anchor=":~:text=Image%20processing%20is%20a%20widely,languages%20used%20for%20this%20purpose." w:history="1">
         <w:r>
           <w:rPr>
             <w:rStyle w:val="Hyperlink"/>
@@ -15250,6 +17067,197 @@
           <w:t>| by Emrecan Parlar | Medium</w:t>
         </w:r>
       </w:hyperlink>
+    </w:p>
+    <w:p>
+      <w:pPr>
+        <w:rPr>
+          <w:rStyle w:val="Hyperlink"/>
+        </w:rPr>
+      </w:pPr>
+      <w:r>
+        <w:rPr>
+          <w:rStyle w:val="Hyperlink"/>
+        </w:rPr>
+        <w:lastRenderedPageBreak/>
+        <w:t xml:space="preserve">[5] </w:t>
+      </w:r>
+      <w:proofErr w:type="spellStart"/>
+      <w:r>
+        <w:rPr>
+          <w:rFonts w:ascii="Merriweather Sans" w:hAnsi="Merriweather Sans"/>
+          <w:color w:val="222222"/>
+          <w:shd w:val="clear" w:color="auto" w:fill="FFFFFF"/>
+        </w:rPr>
+        <w:t>Barot</w:t>
+      </w:r>
+      <w:proofErr w:type="spellEnd"/>
+      <w:r>
+        <w:rPr>
+          <w:rFonts w:ascii="Merriweather Sans" w:hAnsi="Merriweather Sans"/>
+          <w:color w:val="222222"/>
+          <w:shd w:val="clear" w:color="auto" w:fill="FFFFFF"/>
+        </w:rPr>
+        <w:t xml:space="preserve">, M., </w:t>
+      </w:r>
+      <w:proofErr w:type="spellStart"/>
+      <w:r>
+        <w:rPr>
+          <w:rFonts w:ascii="Merriweather Sans" w:hAnsi="Merriweather Sans"/>
+          <w:color w:val="222222"/>
+          <w:shd w:val="clear" w:color="auto" w:fill="FFFFFF"/>
+        </w:rPr>
+        <w:t>Hromkovič</w:t>
+      </w:r>
+      <w:proofErr w:type="spellEnd"/>
+      <w:r>
+        <w:rPr>
+          <w:rFonts w:ascii="Merriweather Sans" w:hAnsi="Merriweather Sans"/>
+          <w:color w:val="222222"/>
+          <w:shd w:val="clear" w:color="auto" w:fill="FFFFFF"/>
+        </w:rPr>
+        <w:t>, J. (2020). Standardabweichung. In: Stochastik 2. Grundstudium Mathematik. Birkhäuser, Cham. https://doi.org/10.1007/978-3-030-45553-8_2</w:t>
+      </w:r>
+    </w:p>
+    <w:p>
+      <w:pPr>
+        <w:rPr>
+          <w:rStyle w:val="Hyperlink"/>
+        </w:rPr>
+      </w:pPr>
+    </w:p>
+    <w:p>
+      <w:pPr>
+        <w:rPr>
+          <w:rStyle w:val="Hyperlink"/>
+        </w:rPr>
+      </w:pPr>
+      <w:r>
+        <w:rPr>
+          <w:rStyle w:val="Hyperlink"/>
+        </w:rPr>
+        <w:t>Kapitel:</w:t>
+      </w:r>
+    </w:p>
+    <w:p>
+      <w:pPr>
+        <w:rPr>
+          <w:rStyle w:val="Hyperlink"/>
+        </w:rPr>
+      </w:pPr>
+      <w:proofErr w:type="spellStart"/>
+      <w:r>
+        <w:rPr>
+          <w:rStyle w:val="Hyperlink"/>
+        </w:rPr>
+        <w:t>Ergebniss</w:t>
+      </w:r>
+      <w:proofErr w:type="spellEnd"/>
+      <w:r>
+        <w:rPr>
+          <w:rStyle w:val="Hyperlink"/>
+        </w:rPr>
+        <w:t>/</w:t>
+      </w:r>
+      <w:proofErr w:type="spellStart"/>
+      <w:r>
+        <w:rPr>
+          <w:rStyle w:val="Hyperlink"/>
+        </w:rPr>
+        <w:t>diskussion</w:t>
+      </w:r>
+      <w:proofErr w:type="spellEnd"/>
+      <w:r>
+        <w:rPr>
+          <w:rStyle w:val="Hyperlink"/>
+        </w:rPr>
+        <w:t>/</w:t>
+      </w:r>
+      <w:proofErr w:type="spellStart"/>
+      <w:r>
+        <w:rPr>
+          <w:rStyle w:val="Hyperlink"/>
+        </w:rPr>
+        <w:t>kritik</w:t>
+      </w:r>
+      <w:proofErr w:type="spellEnd"/>
+      <w:r>
+        <w:rPr>
+          <w:rStyle w:val="Hyperlink"/>
+        </w:rPr>
+        <w:t xml:space="preserve"> von </w:t>
+      </w:r>
+      <w:proofErr w:type="spellStart"/>
+      <w:r>
+        <w:rPr>
+          <w:rStyle w:val="Hyperlink"/>
+        </w:rPr>
+        <w:t>figuren</w:t>
+      </w:r>
+      <w:proofErr w:type="spellEnd"/>
+      <w:r>
+        <w:rPr>
+          <w:rStyle w:val="Hyperlink"/>
+        </w:rPr>
+        <w:t xml:space="preserve"> </w:t>
+      </w:r>
+      <w:proofErr w:type="spellStart"/>
+      <w:r>
+        <w:rPr>
+          <w:rStyle w:val="Hyperlink"/>
+        </w:rPr>
+        <w:t>erkennung</w:t>
+      </w:r>
+      <w:proofErr w:type="spellEnd"/>
+      <w:r>
+        <w:rPr>
+          <w:rStyle w:val="Hyperlink"/>
+        </w:rPr>
+        <w:t xml:space="preserve"> und </w:t>
+      </w:r>
+      <w:proofErr w:type="spellStart"/>
+      <w:r>
+        <w:rPr>
+          <w:rStyle w:val="Hyperlink"/>
+        </w:rPr>
+        <w:t>zuggenerierung</w:t>
+      </w:r>
+      <w:proofErr w:type="spellEnd"/>
+      <w:r>
+        <w:rPr>
+          <w:rStyle w:val="Hyperlink"/>
+        </w:rPr>
+        <w:t xml:space="preserve"> und </w:t>
+      </w:r>
+      <w:proofErr w:type="spellStart"/>
+      <w:r>
+        <w:rPr>
+          <w:rStyle w:val="Hyperlink"/>
+        </w:rPr>
+        <w:t>ausführung</w:t>
+      </w:r>
+      <w:proofErr w:type="spellEnd"/>
+    </w:p>
+    <w:p>
+      <w:r>
+        <w:rPr>
+          <w:rStyle w:val="Hyperlink"/>
+        </w:rPr>
+        <w:t xml:space="preserve">Theoretische </w:t>
+      </w:r>
+      <w:proofErr w:type="spellStart"/>
+      <w:r>
+        <w:rPr>
+          <w:rStyle w:val="Hyperlink"/>
+        </w:rPr>
+        <w:t>grundlagen</w:t>
+      </w:r>
+      <w:proofErr w:type="spellEnd"/>
+      <w:r>
+        <w:rPr>
+          <w:rStyle w:val="Hyperlink"/>
+        </w:rPr>
+        <w:t xml:space="preserve"> ausbauen</w:t>
+      </w:r>
     </w:p>
     <w:sectPr>
       <w:pgSz w:w="11906" w:h="16838"/>
@@ -16235,7 +18243,7 @@
   <w:style w:type="paragraph" w:default="1" w:styleId="Standard">
     <w:name w:val="Normal"/>
     <w:qFormat/>
-    <w:rsid w:val="002C12D0"/>
+    <w:rsid w:val="00B06AC5"/>
     <w:rPr>
       <w:sz w:val="24"/>
     </w:rPr>
@@ -17254,6 +19262,41 @@
       <w:bCs/>
     </w:rPr>
   </w:style>
+  <w:style w:type="character" w:customStyle="1" w:styleId="katex-mathml">
+    <w:name w:val="katex-mathml"/>
+    <w:basedOn w:val="Absatz-Standardschriftart"/>
+    <w:rsid w:val="001D467B"/>
+  </w:style>
+  <w:style w:type="character" w:customStyle="1" w:styleId="mord">
+    <w:name w:val="mord"/>
+    <w:basedOn w:val="Absatz-Standardschriftart"/>
+    <w:rsid w:val="001D467B"/>
+  </w:style>
+  <w:style w:type="character" w:customStyle="1" w:styleId="mopen">
+    <w:name w:val="mopen"/>
+    <w:basedOn w:val="Absatz-Standardschriftart"/>
+    <w:rsid w:val="001D467B"/>
+  </w:style>
+  <w:style w:type="character" w:customStyle="1" w:styleId="mclose">
+    <w:name w:val="mclose"/>
+    <w:basedOn w:val="Absatz-Standardschriftart"/>
+    <w:rsid w:val="001D467B"/>
+  </w:style>
+  <w:style w:type="character" w:customStyle="1" w:styleId="mrel">
+    <w:name w:val="mrel"/>
+    <w:basedOn w:val="Absatz-Standardschriftart"/>
+    <w:rsid w:val="001D467B"/>
+  </w:style>
+  <w:style w:type="character" w:customStyle="1" w:styleId="mbin">
+    <w:name w:val="mbin"/>
+    <w:basedOn w:val="Absatz-Standardschriftart"/>
+    <w:rsid w:val="001D467B"/>
+  </w:style>
+  <w:style w:type="character" w:customStyle="1" w:styleId="vlist-s">
+    <w:name w:val="vlist-s"/>
+    <w:basedOn w:val="Absatz-Standardschriftart"/>
+    <w:rsid w:val="001D467B"/>
+  </w:style>
 </w:styles>
 </file>
 

</xml_diff>